<commit_message>
backlog and sprints updates
adding new activity
</commit_message>
<xml_diff>
--- a/Backlog y Sprints/Actividad integradora - El backlog y el sprint Schedule del proyecto.docx
+++ b/Backlog y Sprints/Actividad integradora - El backlog y el sprint Schedule del proyecto.docx
@@ -13,6 +13,7 @@
           <w:lang w:val="es-MX"/>
         </w:rPr>
       </w:pPr>
+      <w:bookmarkStart w:id="0" w:name="_Hlk129772048"/>
       <w:r>
         <w:rPr>
           <w:noProof/>
@@ -493,6 +494,7 @@
         <w:t>Fecha: 08/Marzo/2023</w:t>
       </w:r>
     </w:p>
+    <w:bookmarkEnd w:id="0"/>
     <w:p>
       <w:pPr>
         <w:rPr>
@@ -1344,7 +1346,7 @@
               <w:rPr>
                 <w:rFonts w:ascii="Calibri" w:hAnsi="Calibri"/>
               </w:rPr>
-              <w:t>2</w:t>
+              <w:t>3</w:t>
             </w:r>
           </w:p>
         </w:tc>
@@ -1502,7 +1504,7 @@
               <w:rPr>
                 <w:rFonts w:ascii="Calibri" w:hAnsi="Calibri"/>
               </w:rPr>
-              <w:t>3</w:t>
+              <w:t>4</w:t>
             </w:r>
           </w:p>
         </w:tc>
@@ -1659,7 +1661,7 @@
               <w:rPr>
                 <w:rFonts w:ascii="Calibri" w:hAnsi="Calibri"/>
               </w:rPr>
-              <w:t>3</w:t>
+              <w:t>4</w:t>
             </w:r>
           </w:p>
         </w:tc>
@@ -1816,7 +1818,7 @@
               <w:rPr>
                 <w:rFonts w:ascii="Calibri" w:hAnsi="Calibri"/>
               </w:rPr>
-              <w:t>3</w:t>
+              <w:t>4</w:t>
             </w:r>
           </w:p>
         </w:tc>
@@ -1974,7 +1976,7 @@
               <w:rPr>
                 <w:rFonts w:ascii="Calibri" w:hAnsi="Calibri"/>
               </w:rPr>
-              <w:t>4</w:t>
+              <w:t>5</w:t>
             </w:r>
           </w:p>
         </w:tc>
@@ -2131,7 +2133,7 @@
               <w:rPr>
                 <w:rFonts w:ascii="Calibri" w:hAnsi="Calibri"/>
               </w:rPr>
-              <w:t>4</w:t>
+              <w:t>5</w:t>
             </w:r>
           </w:p>
         </w:tc>
@@ -2288,7 +2290,7 @@
               <w:rPr>
                 <w:rFonts w:ascii="Calibri" w:hAnsi="Calibri"/>
               </w:rPr>
-              <w:t>4</w:t>
+              <w:t>5</w:t>
             </w:r>
           </w:p>
         </w:tc>
@@ -4498,13 +4500,75 @@
           </w:p>
         </w:tc>
       </w:tr>
+    </w:tbl>
+    <w:p>
+      <w:pPr>
+        <w:rPr>
+          <w:b/>
+          <w:bCs/>
+          <w:sz w:val="32"/>
+          <w:szCs w:val="32"/>
+          <w:lang w:val="es-MX"/>
+        </w:rPr>
+      </w:pPr>
+    </w:p>
+    <w:tbl>
+      <w:tblPr>
+        <w:tblStyle w:val="TableGrid"/>
+        <w:tblpPr w:leftFromText="141" w:rightFromText="141" w:vertAnchor="page" w:horzAnchor="margin" w:tblpY="2041"/>
+        <w:tblW w:w="13178" w:type="dxa"/>
+        <w:tblLook w:val="04A0" w:firstRow="1" w:lastRow="0" w:firstColumn="1" w:lastColumn="0" w:noHBand="0" w:noVBand="1"/>
+      </w:tblPr>
+      <w:tblGrid>
+        <w:gridCol w:w="2573"/>
+        <w:gridCol w:w="1106"/>
+        <w:gridCol w:w="1409"/>
+        <w:gridCol w:w="1017"/>
+        <w:gridCol w:w="1329"/>
+        <w:gridCol w:w="874"/>
+        <w:gridCol w:w="706"/>
+        <w:gridCol w:w="790"/>
+        <w:gridCol w:w="790"/>
+        <w:gridCol w:w="831"/>
+        <w:gridCol w:w="1753"/>
+      </w:tblGrid>
       <w:tr>
         <w:tc>
           <w:tcPr>
+            <w:tcW w:w="13178" w:type="dxa"/>
+            <w:gridSpan w:val="11"/>
+            <w:shd w:val="clear" w:color="auto" w:fill="D9D9D9" w:themeFill="background1" w:themeFillShade="D9"/>
+            <w:vAlign w:val="center"/>
+          </w:tcPr>
+          <w:p>
+            <w:pPr>
+              <w:jc w:val="center"/>
+              <w:rPr>
+                <w:b/>
+                <w:bCs/>
+                <w:lang w:val="es-MX"/>
+              </w:rPr>
+            </w:pPr>
+            <w:r>
+              <w:rPr>
+                <w:b/>
+                <w:bCs/>
+                <w:lang w:val="es-MX"/>
+              </w:rPr>
+              <w:t>Sprint 2</w:t>
+            </w:r>
+          </w:p>
+        </w:tc>
+      </w:tr>
+      <w:tr>
+        <w:tc>
+          <w:tcPr>
             <w:tcW w:w="2573" w:type="dxa"/>
-          </w:tcPr>
-          <w:p>
-            <w:pPr>
+            <w:shd w:val="clear" w:color="auto" w:fill="D9D9D9" w:themeFill="background1" w:themeFillShade="D9"/>
+          </w:tcPr>
+          <w:p>
+            <w:pPr>
+              <w:jc w:val="center"/>
               <w:rPr>
                 <w:sz w:val="20"/>
                 <w:szCs w:val="20"/>
@@ -4517,152 +4581,208 @@
                 <w:szCs w:val="20"/>
                 <w:lang w:val="es-MX"/>
               </w:rPr>
-              <w:t>Diseño de la interfaz web</w:t>
+              <w:t>Elemento de trabajo pendiente</w:t>
             </w:r>
           </w:p>
         </w:tc>
         <w:tc>
           <w:tcPr>
             <w:tcW w:w="1106" w:type="dxa"/>
-          </w:tcPr>
-          <w:p>
-            <w:pPr>
-              <w:rPr>
-                <w:lang w:val="es-MX"/>
-              </w:rPr>
-            </w:pPr>
-            <w:r>
-              <w:rPr>
-                <w:lang w:val="es-MX"/>
-              </w:rPr>
-              <w:t>2 HP</w:t>
+            <w:shd w:val="clear" w:color="auto" w:fill="D9D9D9" w:themeFill="background1" w:themeFillShade="D9"/>
+          </w:tcPr>
+          <w:p>
+            <w:pPr>
+              <w:jc w:val="center"/>
+              <w:rPr>
+                <w:lang w:val="es-MX"/>
+              </w:rPr>
+            </w:pPr>
+            <w:r>
+              <w:rPr>
+                <w:lang w:val="es-MX"/>
+              </w:rPr>
+              <w:t>Puntos de historia</w:t>
             </w:r>
           </w:p>
         </w:tc>
         <w:tc>
           <w:tcPr>
             <w:tcW w:w="1409" w:type="dxa"/>
-          </w:tcPr>
-          <w:p>
-            <w:pPr>
-              <w:rPr>
-                <w:lang w:val="es-MX"/>
-              </w:rPr>
-            </w:pPr>
-            <w:r>
-              <w:rPr>
-                <w:lang w:val="es-MX"/>
-              </w:rPr>
-              <w:t>Eric</w:t>
+            <w:shd w:val="clear" w:color="auto" w:fill="D9D9D9" w:themeFill="background1" w:themeFillShade="D9"/>
+          </w:tcPr>
+          <w:p>
+            <w:pPr>
+              <w:jc w:val="center"/>
+              <w:rPr>
+                <w:lang w:val="es-MX"/>
+              </w:rPr>
+            </w:pPr>
+            <w:r>
+              <w:rPr>
+                <w:lang w:val="es-MX"/>
+              </w:rPr>
+              <w:t>Responsable</w:t>
             </w:r>
           </w:p>
         </w:tc>
         <w:tc>
           <w:tcPr>
             <w:tcW w:w="1017" w:type="dxa"/>
-          </w:tcPr>
-          <w:p>
-            <w:pPr>
-              <w:rPr>
-                <w:lang w:val="es-MX"/>
-              </w:rPr>
-            </w:pPr>
-            <w:r>
-              <w:rPr>
-                <w:lang w:val="es-MX"/>
-              </w:rPr>
-              <w:t>Por iniciar</w:t>
+            <w:shd w:val="clear" w:color="auto" w:fill="D9D9D9" w:themeFill="background1" w:themeFillShade="D9"/>
+          </w:tcPr>
+          <w:p>
+            <w:pPr>
+              <w:jc w:val="center"/>
+              <w:rPr>
+                <w:lang w:val="es-MX"/>
+              </w:rPr>
+            </w:pPr>
+            <w:r>
+              <w:rPr>
+                <w:lang w:val="es-MX"/>
+              </w:rPr>
+              <w:t>Estado</w:t>
             </w:r>
           </w:p>
         </w:tc>
         <w:tc>
           <w:tcPr>
             <w:tcW w:w="1329" w:type="dxa"/>
-          </w:tcPr>
-          <w:p>
-            <w:pPr>
-              <w:rPr>
-                <w:lang w:val="es-MX"/>
-              </w:rPr>
-            </w:pPr>
-            <w:r>
-              <w:rPr>
-                <w:lang w:val="es-MX"/>
-              </w:rPr>
-              <w:t>3</w:t>
+            <w:shd w:val="clear" w:color="auto" w:fill="D9D9D9" w:themeFill="background1" w:themeFillShade="D9"/>
+          </w:tcPr>
+          <w:p>
+            <w:pPr>
+              <w:jc w:val="center"/>
+              <w:rPr>
+                <w:lang w:val="es-MX"/>
+              </w:rPr>
+            </w:pPr>
+            <w:r>
+              <w:rPr>
+                <w:lang w:val="es-MX"/>
+              </w:rPr>
+              <w:t>Estimado original</w:t>
             </w:r>
           </w:p>
         </w:tc>
         <w:tc>
           <w:tcPr>
             <w:tcW w:w="874" w:type="dxa"/>
-          </w:tcPr>
-          <w:p>
-            <w:pPr>
-              <w:rPr>
-                <w:lang w:val="es-MX"/>
-              </w:rPr>
-            </w:pPr>
+            <w:shd w:val="clear" w:color="auto" w:fill="D9D9D9" w:themeFill="background1" w:themeFillShade="D9"/>
+          </w:tcPr>
+          <w:p>
+            <w:pPr>
+              <w:jc w:val="center"/>
+              <w:rPr>
+                <w:lang w:val="es-MX"/>
+              </w:rPr>
+            </w:pPr>
+            <w:r>
+              <w:rPr>
+                <w:lang w:val="es-MX"/>
+              </w:rPr>
+              <w:t>Día 1</w:t>
+            </w:r>
           </w:p>
         </w:tc>
         <w:tc>
           <w:tcPr>
             <w:tcW w:w="706" w:type="dxa"/>
-          </w:tcPr>
-          <w:p>
-            <w:pPr>
-              <w:rPr>
-                <w:lang w:val="es-MX"/>
-              </w:rPr>
-            </w:pPr>
+            <w:shd w:val="clear" w:color="auto" w:fill="D9D9D9" w:themeFill="background1" w:themeFillShade="D9"/>
+          </w:tcPr>
+          <w:p>
+            <w:pPr>
+              <w:jc w:val="center"/>
+              <w:rPr>
+                <w:lang w:val="es-MX"/>
+              </w:rPr>
+            </w:pPr>
+            <w:r>
+              <w:rPr>
+                <w:lang w:val="es-MX"/>
+              </w:rPr>
+              <w:t>Día 2</w:t>
+            </w:r>
           </w:p>
         </w:tc>
         <w:tc>
           <w:tcPr>
             <w:tcW w:w="790" w:type="dxa"/>
-          </w:tcPr>
-          <w:p>
-            <w:pPr>
-              <w:rPr>
-                <w:lang w:val="es-MX"/>
-              </w:rPr>
-            </w:pPr>
+            <w:shd w:val="clear" w:color="auto" w:fill="D9D9D9" w:themeFill="background1" w:themeFillShade="D9"/>
+          </w:tcPr>
+          <w:p>
+            <w:pPr>
+              <w:jc w:val="center"/>
+              <w:rPr>
+                <w:lang w:val="es-MX"/>
+              </w:rPr>
+            </w:pPr>
+            <w:r>
+              <w:rPr>
+                <w:lang w:val="es-MX"/>
+              </w:rPr>
+              <w:t>Día 3</w:t>
+            </w:r>
           </w:p>
         </w:tc>
         <w:tc>
           <w:tcPr>
             <w:tcW w:w="790" w:type="dxa"/>
-          </w:tcPr>
-          <w:p>
-            <w:pPr>
-              <w:rPr>
-                <w:lang w:val="es-MX"/>
-              </w:rPr>
-            </w:pPr>
+            <w:shd w:val="clear" w:color="auto" w:fill="D9D9D9" w:themeFill="background1" w:themeFillShade="D9"/>
+          </w:tcPr>
+          <w:p>
+            <w:pPr>
+              <w:jc w:val="center"/>
+              <w:rPr>
+                <w:lang w:val="es-MX"/>
+              </w:rPr>
+            </w:pPr>
+            <w:r>
+              <w:rPr>
+                <w:lang w:val="es-MX"/>
+              </w:rPr>
+              <w:t>Día 4</w:t>
+            </w:r>
           </w:p>
         </w:tc>
         <w:tc>
           <w:tcPr>
             <w:tcW w:w="831" w:type="dxa"/>
-          </w:tcPr>
-          <w:p>
-            <w:pPr>
-              <w:rPr>
-                <w:lang w:val="es-MX"/>
-              </w:rPr>
-            </w:pPr>
+            <w:shd w:val="clear" w:color="auto" w:fill="D9D9D9" w:themeFill="background1" w:themeFillShade="D9"/>
+          </w:tcPr>
+          <w:p>
+            <w:pPr>
+              <w:jc w:val="center"/>
+              <w:rPr>
+                <w:lang w:val="es-MX"/>
+              </w:rPr>
+            </w:pPr>
+            <w:r>
+              <w:rPr>
+                <w:lang w:val="es-MX"/>
+              </w:rPr>
+              <w:t>Día 5</w:t>
+            </w:r>
           </w:p>
         </w:tc>
         <w:tc>
           <w:tcPr>
             <w:tcW w:w="1753" w:type="dxa"/>
-          </w:tcPr>
-          <w:p>
-            <w:pPr>
-              <w:rPr>
-                <w:lang w:val="es-MX"/>
-              </w:rPr>
-            </w:pPr>
+            <w:shd w:val="clear" w:color="auto" w:fill="D9D9D9" w:themeFill="background1" w:themeFillShade="D9"/>
+          </w:tcPr>
+          <w:p>
+            <w:pPr>
+              <w:jc w:val="center"/>
+              <w:rPr>
+                <w:lang w:val="es-MX"/>
+              </w:rPr>
+            </w:pPr>
+            <w:r>
+              <w:rPr>
+                <w:lang w:val="es-MX"/>
+              </w:rPr>
+              <w:t>Revisión del Sprint</w:t>
+            </w:r>
           </w:p>
         </w:tc>
       </w:tr>
@@ -4680,22 +4800,195 @@
             </w:pPr>
             <w:r>
               <w:rPr>
+                <w:lang w:val="es-MX"/>
+              </w:rPr>
+              <w:t>T-ARNPCV03</w:t>
+            </w:r>
+          </w:p>
+        </w:tc>
+        <w:tc>
+          <w:tcPr>
+            <w:tcW w:w="1106" w:type="dxa"/>
+            <w:shd w:val="clear" w:color="auto" w:fill="F2F2F2" w:themeFill="background1" w:themeFillShade="F2"/>
+          </w:tcPr>
+          <w:p>
+            <w:pPr>
+              <w:rPr>
+                <w:lang w:val="es-MX"/>
+              </w:rPr>
+            </w:pPr>
+          </w:p>
+        </w:tc>
+        <w:tc>
+          <w:tcPr>
+            <w:tcW w:w="1409" w:type="dxa"/>
+            <w:shd w:val="clear" w:color="auto" w:fill="F2F2F2" w:themeFill="background1" w:themeFillShade="F2"/>
+          </w:tcPr>
+          <w:p>
+            <w:pPr>
+              <w:rPr>
+                <w:lang w:val="es-MX"/>
+              </w:rPr>
+            </w:pPr>
+          </w:p>
+        </w:tc>
+        <w:tc>
+          <w:tcPr>
+            <w:tcW w:w="1017" w:type="dxa"/>
+            <w:shd w:val="clear" w:color="auto" w:fill="F2F2F2" w:themeFill="background1" w:themeFillShade="F2"/>
+          </w:tcPr>
+          <w:p>
+            <w:pPr>
+              <w:rPr>
+                <w:lang w:val="es-MX"/>
+              </w:rPr>
+            </w:pPr>
+          </w:p>
+        </w:tc>
+        <w:tc>
+          <w:tcPr>
+            <w:tcW w:w="1329" w:type="dxa"/>
+            <w:shd w:val="clear" w:color="auto" w:fill="F2F2F2" w:themeFill="background1" w:themeFillShade="F2"/>
+          </w:tcPr>
+          <w:p>
+            <w:pPr>
+              <w:rPr>
+                <w:lang w:val="es-MX"/>
+              </w:rPr>
+            </w:pPr>
+          </w:p>
+        </w:tc>
+        <w:tc>
+          <w:tcPr>
+            <w:tcW w:w="874" w:type="dxa"/>
+            <w:shd w:val="clear" w:color="auto" w:fill="F2F2F2" w:themeFill="background1" w:themeFillShade="F2"/>
+          </w:tcPr>
+          <w:p>
+            <w:pPr>
+              <w:rPr>
+                <w:lang w:val="es-MX"/>
+              </w:rPr>
+            </w:pPr>
+          </w:p>
+        </w:tc>
+        <w:tc>
+          <w:tcPr>
+            <w:tcW w:w="706" w:type="dxa"/>
+            <w:shd w:val="clear" w:color="auto" w:fill="F2F2F2" w:themeFill="background1" w:themeFillShade="F2"/>
+          </w:tcPr>
+          <w:p>
+            <w:pPr>
+              <w:rPr>
+                <w:lang w:val="es-MX"/>
+              </w:rPr>
+            </w:pPr>
+          </w:p>
+        </w:tc>
+        <w:tc>
+          <w:tcPr>
+            <w:tcW w:w="790" w:type="dxa"/>
+            <w:shd w:val="clear" w:color="auto" w:fill="F2F2F2" w:themeFill="background1" w:themeFillShade="F2"/>
+          </w:tcPr>
+          <w:p>
+            <w:pPr>
+              <w:rPr>
+                <w:lang w:val="es-MX"/>
+              </w:rPr>
+            </w:pPr>
+          </w:p>
+        </w:tc>
+        <w:tc>
+          <w:tcPr>
+            <w:tcW w:w="790" w:type="dxa"/>
+            <w:shd w:val="clear" w:color="auto" w:fill="F2F2F2" w:themeFill="background1" w:themeFillShade="F2"/>
+          </w:tcPr>
+          <w:p>
+            <w:pPr>
+              <w:rPr>
+                <w:lang w:val="es-MX"/>
+              </w:rPr>
+            </w:pPr>
+          </w:p>
+        </w:tc>
+        <w:tc>
+          <w:tcPr>
+            <w:tcW w:w="831" w:type="dxa"/>
+            <w:shd w:val="clear" w:color="auto" w:fill="F2F2F2" w:themeFill="background1" w:themeFillShade="F2"/>
+          </w:tcPr>
+          <w:p>
+            <w:pPr>
+              <w:rPr>
+                <w:lang w:val="es-MX"/>
+              </w:rPr>
+            </w:pPr>
+          </w:p>
+        </w:tc>
+        <w:tc>
+          <w:tcPr>
+            <w:tcW w:w="1753" w:type="dxa"/>
+            <w:shd w:val="clear" w:color="auto" w:fill="F2F2F2" w:themeFill="background1" w:themeFillShade="F2"/>
+          </w:tcPr>
+          <w:p>
+            <w:pPr>
+              <w:rPr>
+                <w:lang w:val="es-MX"/>
+              </w:rPr>
+            </w:pPr>
+          </w:p>
+        </w:tc>
+      </w:tr>
+      <w:tr>
+        <w:tc>
+          <w:tcPr>
+            <w:tcW w:w="2573" w:type="dxa"/>
+            <w:shd w:val="clear" w:color="auto" w:fill="FFFFFF" w:themeFill="background1"/>
+          </w:tcPr>
+          <w:p>
+            <w:pPr>
+              <w:rPr>
                 <w:sz w:val="20"/>
                 <w:szCs w:val="20"/>
                 <w:lang w:val="es-MX"/>
               </w:rPr>
-              <w:t>Desarrollo del menú</w:t>
+            </w:pPr>
+            <w:r>
+              <w:rPr>
+                <w:sz w:val="20"/>
+                <w:szCs w:val="20"/>
+                <w:lang w:val="es-MX"/>
+              </w:rPr>
+              <w:t xml:space="preserve">Diseño de la interfaz </w:t>
+            </w:r>
+            <w:proofErr w:type="spellStart"/>
+            <w:r>
+              <w:rPr>
+                <w:sz w:val="20"/>
+                <w:szCs w:val="20"/>
+                <w:lang w:val="es-MX"/>
+              </w:rPr>
+              <w:t>login</w:t>
+            </w:r>
+            <w:proofErr w:type="spellEnd"/>
+            <w:r>
+              <w:rPr>
+                <w:sz w:val="20"/>
+                <w:szCs w:val="20"/>
+                <w:lang w:val="es-MX"/>
+              </w:rPr>
+              <w:t xml:space="preserve"> web</w:t>
             </w:r>
           </w:p>
         </w:tc>
         <w:tc>
           <w:tcPr>
             <w:tcW w:w="1106" w:type="dxa"/>
-            <w:shd w:val="clear" w:color="auto" w:fill="F2F2F2" w:themeFill="background1" w:themeFillShade="F2"/>
-          </w:tcPr>
-          <w:p>
-            <w:pPr>
-              <w:rPr>
+            <w:shd w:val="clear" w:color="auto" w:fill="FFFFFF" w:themeFill="background1"/>
+          </w:tcPr>
+          <w:p>
+            <w:pPr>
+              <w:rPr>
+                <w:sz w:val="20"/>
+                <w:szCs w:val="20"/>
                 <w:lang w:val="es-MX"/>
               </w:rPr>
             </w:pPr>
@@ -4710,12 +5003,13 @@
         <w:tc>
           <w:tcPr>
             <w:tcW w:w="1409" w:type="dxa"/>
-            <w:shd w:val="clear" w:color="auto" w:fill="F2F2F2" w:themeFill="background1" w:themeFillShade="F2"/>
-          </w:tcPr>
-          <w:p>
-            <w:pPr>
-              <w:rPr>
-                <w:highlight w:val="yellow"/>
+            <w:shd w:val="clear" w:color="auto" w:fill="FFFFFF" w:themeFill="background1"/>
+          </w:tcPr>
+          <w:p>
+            <w:pPr>
+              <w:rPr>
+                <w:sz w:val="20"/>
+                <w:szCs w:val="20"/>
                 <w:lang w:val="es-MX"/>
               </w:rPr>
             </w:pPr>
@@ -4730,53 +5024,57 @@
         <w:tc>
           <w:tcPr>
             <w:tcW w:w="1017" w:type="dxa"/>
-            <w:shd w:val="clear" w:color="auto" w:fill="F2F2F2" w:themeFill="background1" w:themeFillShade="F2"/>
-          </w:tcPr>
-          <w:p>
-            <w:pPr>
-              <w:rPr>
-                <w:highlight w:val="yellow"/>
-                <w:lang w:val="es-MX"/>
-              </w:rPr>
-            </w:pPr>
-            <w:r>
-              <w:rPr>
-                <w:lang w:val="es-MX"/>
-              </w:rPr>
-              <w:t>Por iniciar</w:t>
+            <w:shd w:val="clear" w:color="auto" w:fill="FFFFFF" w:themeFill="background1"/>
+          </w:tcPr>
+          <w:p>
+            <w:pPr>
+              <w:rPr>
+                <w:sz w:val="20"/>
+                <w:szCs w:val="20"/>
+                <w:lang w:val="es-MX"/>
+              </w:rPr>
+            </w:pPr>
+            <w:r>
+              <w:rPr>
+                <w:lang w:val="es-MX"/>
+              </w:rPr>
+              <w:t>En Progreso</w:t>
             </w:r>
           </w:p>
         </w:tc>
         <w:tc>
           <w:tcPr>
             <w:tcW w:w="1329" w:type="dxa"/>
-            <w:shd w:val="clear" w:color="auto" w:fill="F2F2F2" w:themeFill="background1" w:themeFillShade="F2"/>
-          </w:tcPr>
-          <w:p>
-            <w:pPr>
-              <w:rPr>
-                <w:highlight w:val="yellow"/>
-                <w:lang w:val="es-MX"/>
-              </w:rPr>
-            </w:pPr>
-            <w:r>
-              <w:rPr>
-                <w:highlight w:val="yellow"/>
-                <w:lang w:val="es-MX"/>
-              </w:rPr>
-              <w:t>3</w:t>
+            <w:shd w:val="clear" w:color="auto" w:fill="FFFFFF" w:themeFill="background1"/>
+          </w:tcPr>
+          <w:p>
+            <w:pPr>
+              <w:rPr>
+                <w:sz w:val="20"/>
+                <w:szCs w:val="20"/>
+                <w:lang w:val="es-MX"/>
+              </w:rPr>
+            </w:pPr>
+            <w:r>
+              <w:rPr>
+                <w:sz w:val="20"/>
+                <w:szCs w:val="20"/>
+                <w:lang w:val="es-MX"/>
+              </w:rPr>
+              <w:t>10</w:t>
             </w:r>
           </w:p>
         </w:tc>
         <w:tc>
           <w:tcPr>
             <w:tcW w:w="874" w:type="dxa"/>
-            <w:shd w:val="clear" w:color="auto" w:fill="F2F2F2" w:themeFill="background1" w:themeFillShade="F2"/>
-          </w:tcPr>
-          <w:p>
-            <w:pPr>
-              <w:rPr>
-                <w:highlight w:val="yellow"/>
+            <w:shd w:val="clear" w:color="auto" w:fill="FFFFFF" w:themeFill="background1"/>
+          </w:tcPr>
+          <w:p>
+            <w:pPr>
+              <w:rPr>
+                <w:sz w:val="20"/>
+                <w:szCs w:val="20"/>
                 <w:lang w:val="es-MX"/>
               </w:rPr>
             </w:pPr>
@@ -4785,12 +5083,13 @@
         <w:tc>
           <w:tcPr>
             <w:tcW w:w="706" w:type="dxa"/>
-            <w:shd w:val="clear" w:color="auto" w:fill="F2F2F2" w:themeFill="background1" w:themeFillShade="F2"/>
-          </w:tcPr>
-          <w:p>
-            <w:pPr>
-              <w:rPr>
-                <w:highlight w:val="yellow"/>
+            <w:shd w:val="clear" w:color="auto" w:fill="FFFFFF" w:themeFill="background1"/>
+          </w:tcPr>
+          <w:p>
+            <w:pPr>
+              <w:rPr>
+                <w:sz w:val="20"/>
+                <w:szCs w:val="20"/>
                 <w:lang w:val="es-MX"/>
               </w:rPr>
             </w:pPr>
@@ -4799,12 +5098,13 @@
         <w:tc>
           <w:tcPr>
             <w:tcW w:w="790" w:type="dxa"/>
-            <w:shd w:val="clear" w:color="auto" w:fill="F2F2F2" w:themeFill="background1" w:themeFillShade="F2"/>
-          </w:tcPr>
-          <w:p>
-            <w:pPr>
-              <w:rPr>
-                <w:highlight w:val="yellow"/>
+            <w:shd w:val="clear" w:color="auto" w:fill="FFFFFF" w:themeFill="background1"/>
+          </w:tcPr>
+          <w:p>
+            <w:pPr>
+              <w:rPr>
+                <w:sz w:val="20"/>
+                <w:szCs w:val="20"/>
                 <w:lang w:val="es-MX"/>
               </w:rPr>
             </w:pPr>
@@ -4813,12 +5113,13 @@
         <w:tc>
           <w:tcPr>
             <w:tcW w:w="790" w:type="dxa"/>
-            <w:shd w:val="clear" w:color="auto" w:fill="F2F2F2" w:themeFill="background1" w:themeFillShade="F2"/>
-          </w:tcPr>
-          <w:p>
-            <w:pPr>
-              <w:rPr>
-                <w:highlight w:val="yellow"/>
+            <w:shd w:val="clear" w:color="auto" w:fill="FFFFFF" w:themeFill="background1"/>
+          </w:tcPr>
+          <w:p>
+            <w:pPr>
+              <w:rPr>
+                <w:sz w:val="20"/>
+                <w:szCs w:val="20"/>
                 <w:lang w:val="es-MX"/>
               </w:rPr>
             </w:pPr>
@@ -4827,12 +5128,13 @@
         <w:tc>
           <w:tcPr>
             <w:tcW w:w="831" w:type="dxa"/>
-            <w:shd w:val="clear" w:color="auto" w:fill="F2F2F2" w:themeFill="background1" w:themeFillShade="F2"/>
-          </w:tcPr>
-          <w:p>
-            <w:pPr>
-              <w:rPr>
-                <w:highlight w:val="yellow"/>
+            <w:shd w:val="clear" w:color="auto" w:fill="FFFFFF" w:themeFill="background1"/>
+          </w:tcPr>
+          <w:p>
+            <w:pPr>
+              <w:rPr>
+                <w:sz w:val="20"/>
+                <w:szCs w:val="20"/>
                 <w:lang w:val="es-MX"/>
               </w:rPr>
             </w:pPr>
@@ -4841,15 +5143,35 @@
         <w:tc>
           <w:tcPr>
             <w:tcW w:w="1753" w:type="dxa"/>
-            <w:shd w:val="clear" w:color="auto" w:fill="F2F2F2" w:themeFill="background1" w:themeFillShade="F2"/>
-          </w:tcPr>
-          <w:p>
-            <w:pPr>
-              <w:rPr>
-                <w:highlight w:val="yellow"/>
-                <w:lang w:val="es-MX"/>
-              </w:rPr>
-            </w:pPr>
+            <w:shd w:val="clear" w:color="auto" w:fill="FFFFFF" w:themeFill="background1"/>
+          </w:tcPr>
+          <w:p>
+            <w:pPr>
+              <w:rPr>
+                <w:lang w:val="es-MX"/>
+              </w:rPr>
+            </w:pPr>
+            <w:r>
+              <w:rPr>
+                <w:lang w:val="es-MX"/>
+              </w:rPr>
+              <w:t>Acceso exclusivo a la base de datos para Arrow</w:t>
+            </w:r>
+          </w:p>
+          <w:p>
+            <w:pPr>
+              <w:rPr>
+                <w:sz w:val="20"/>
+                <w:szCs w:val="20"/>
+                <w:lang w:val="es-MX"/>
+              </w:rPr>
+            </w:pPr>
+            <w:r>
+              <w:rPr>
+                <w:lang w:val="es-MX"/>
+              </w:rPr>
+              <w:t>17/02/23</w:t>
+            </w:r>
           </w:p>
         </w:tc>
       </w:tr>
@@ -4857,6 +5179,7 @@
         <w:tc>
           <w:tcPr>
             <w:tcW w:w="2573" w:type="dxa"/>
+            <w:shd w:val="clear" w:color="auto" w:fill="FFFFFF" w:themeFill="background1"/>
           </w:tcPr>
           <w:p>
             <w:pPr>
@@ -4872,17 +5195,20 @@
                 <w:szCs w:val="20"/>
                 <w:lang w:val="es-MX"/>
               </w:rPr>
-              <w:t>Desarrollo de filtros</w:t>
+              <w:t>Implementar campos de autentificación</w:t>
             </w:r>
           </w:p>
         </w:tc>
         <w:tc>
           <w:tcPr>
             <w:tcW w:w="1106" w:type="dxa"/>
-          </w:tcPr>
-          <w:p>
-            <w:pPr>
-              <w:rPr>
+            <w:shd w:val="clear" w:color="auto" w:fill="FFFFFF" w:themeFill="background1"/>
+          </w:tcPr>
+          <w:p>
+            <w:pPr>
+              <w:rPr>
+                <w:sz w:val="20"/>
+                <w:szCs w:val="20"/>
                 <w:lang w:val="es-MX"/>
               </w:rPr>
             </w:pPr>
@@ -4897,10 +5223,13 @@
         <w:tc>
           <w:tcPr>
             <w:tcW w:w="1409" w:type="dxa"/>
-          </w:tcPr>
-          <w:p>
-            <w:pPr>
-              <w:rPr>
+            <w:shd w:val="clear" w:color="auto" w:fill="FFFFFF" w:themeFill="background1"/>
+          </w:tcPr>
+          <w:p>
+            <w:pPr>
+              <w:rPr>
+                <w:sz w:val="20"/>
+                <w:szCs w:val="20"/>
                 <w:lang w:val="es-MX"/>
               </w:rPr>
             </w:pPr>
@@ -4915,46 +5244,65 @@
         <w:tc>
           <w:tcPr>
             <w:tcW w:w="1017" w:type="dxa"/>
-          </w:tcPr>
-          <w:p>
-            <w:pPr>
-              <w:rPr>
-                <w:lang w:val="es-MX"/>
-              </w:rPr>
-            </w:pPr>
-            <w:r>
-              <w:rPr>
-                <w:lang w:val="es-MX"/>
-              </w:rPr>
-              <w:t>Por iniciar</w:t>
+            <w:shd w:val="clear" w:color="auto" w:fill="FFFFFF" w:themeFill="background1"/>
+          </w:tcPr>
+          <w:p>
+            <w:pPr>
+              <w:rPr>
+                <w:sz w:val="20"/>
+                <w:szCs w:val="20"/>
+                <w:lang w:val="es-MX"/>
+              </w:rPr>
+            </w:pPr>
+            <w:r>
+              <w:rPr>
+                <w:lang w:val="es-MX"/>
+              </w:rPr>
+              <w:t>En progreso</w:t>
             </w:r>
           </w:p>
         </w:tc>
         <w:tc>
           <w:tcPr>
             <w:tcW w:w="1329" w:type="dxa"/>
-          </w:tcPr>
-          <w:p>
-            <w:pPr>
-              <w:rPr>
-                <w:lang w:val="es-MX"/>
-              </w:rPr>
-            </w:pPr>
-            <w:r>
-              <w:rPr>
-                <w:lang w:val="es-MX"/>
-              </w:rPr>
-              <w:t>3</w:t>
+            <w:shd w:val="clear" w:color="auto" w:fill="FFFFFF" w:themeFill="background1"/>
+          </w:tcPr>
+          <w:p>
+            <w:pPr>
+              <w:rPr>
+                <w:sz w:val="20"/>
+                <w:szCs w:val="20"/>
+                <w:lang w:val="es-MX"/>
+              </w:rPr>
+            </w:pPr>
+            <w:r>
+              <w:rPr>
+                <w:sz w:val="20"/>
+                <w:szCs w:val="20"/>
+                <w:lang w:val="es-MX"/>
+              </w:rPr>
+              <w:t>1</w:t>
+            </w:r>
+            <w:r>
+              <w:rPr>
+                <w:sz w:val="20"/>
+                <w:szCs w:val="20"/>
+                <w:lang w:val="es-MX"/>
+              </w:rPr>
+              <w:t>5</w:t>
             </w:r>
           </w:p>
         </w:tc>
         <w:tc>
           <w:tcPr>
             <w:tcW w:w="874" w:type="dxa"/>
-          </w:tcPr>
-          <w:p>
-            <w:pPr>
-              <w:rPr>
+            <w:shd w:val="clear" w:color="auto" w:fill="FFFFFF" w:themeFill="background1"/>
+          </w:tcPr>
+          <w:p>
+            <w:pPr>
+              <w:rPr>
+                <w:sz w:val="20"/>
+                <w:szCs w:val="20"/>
                 <w:lang w:val="es-MX"/>
               </w:rPr>
             </w:pPr>
@@ -4963,10 +5311,13 @@
         <w:tc>
           <w:tcPr>
             <w:tcW w:w="706" w:type="dxa"/>
-          </w:tcPr>
-          <w:p>
-            <w:pPr>
-              <w:rPr>
+            <w:shd w:val="clear" w:color="auto" w:fill="FFFFFF" w:themeFill="background1"/>
+          </w:tcPr>
+          <w:p>
+            <w:pPr>
+              <w:rPr>
+                <w:sz w:val="20"/>
+                <w:szCs w:val="20"/>
                 <w:lang w:val="es-MX"/>
               </w:rPr>
             </w:pPr>
@@ -4975,10 +5326,13 @@
         <w:tc>
           <w:tcPr>
             <w:tcW w:w="790" w:type="dxa"/>
-          </w:tcPr>
-          <w:p>
-            <w:pPr>
-              <w:rPr>
+            <w:shd w:val="clear" w:color="auto" w:fill="FFFFFF" w:themeFill="background1"/>
+          </w:tcPr>
+          <w:p>
+            <w:pPr>
+              <w:rPr>
+                <w:sz w:val="20"/>
+                <w:szCs w:val="20"/>
                 <w:lang w:val="es-MX"/>
               </w:rPr>
             </w:pPr>
@@ -4987,10 +5341,13 @@
         <w:tc>
           <w:tcPr>
             <w:tcW w:w="790" w:type="dxa"/>
-          </w:tcPr>
-          <w:p>
-            <w:pPr>
-              <w:rPr>
+            <w:shd w:val="clear" w:color="auto" w:fill="FFFFFF" w:themeFill="background1"/>
+          </w:tcPr>
+          <w:p>
+            <w:pPr>
+              <w:rPr>
+                <w:sz w:val="20"/>
+                <w:szCs w:val="20"/>
                 <w:lang w:val="es-MX"/>
               </w:rPr>
             </w:pPr>
@@ -4999,10 +5356,13 @@
         <w:tc>
           <w:tcPr>
             <w:tcW w:w="831" w:type="dxa"/>
-          </w:tcPr>
-          <w:p>
-            <w:pPr>
-              <w:rPr>
+            <w:shd w:val="clear" w:color="auto" w:fill="FFFFFF" w:themeFill="background1"/>
+          </w:tcPr>
+          <w:p>
+            <w:pPr>
+              <w:rPr>
+                <w:sz w:val="20"/>
+                <w:szCs w:val="20"/>
                 <w:lang w:val="es-MX"/>
               </w:rPr>
             </w:pPr>
@@ -5011,13 +5371,35 @@
         <w:tc>
           <w:tcPr>
             <w:tcW w:w="1753" w:type="dxa"/>
-          </w:tcPr>
-          <w:p>
-            <w:pPr>
-              <w:rPr>
-                <w:lang w:val="es-MX"/>
-              </w:rPr>
-            </w:pPr>
+            <w:shd w:val="clear" w:color="auto" w:fill="FFFFFF" w:themeFill="background1"/>
+          </w:tcPr>
+          <w:p>
+            <w:pPr>
+              <w:rPr>
+                <w:lang w:val="es-MX"/>
+              </w:rPr>
+            </w:pPr>
+            <w:r>
+              <w:rPr>
+                <w:lang w:val="es-MX"/>
+              </w:rPr>
+              <w:t>Verificar que usuarios externos no tengan acceso a las bases de datos</w:t>
+            </w:r>
+          </w:p>
+          <w:p>
+            <w:pPr>
+              <w:rPr>
+                <w:sz w:val="20"/>
+                <w:szCs w:val="20"/>
+                <w:lang w:val="es-MX"/>
+              </w:rPr>
+            </w:pPr>
+            <w:r>
+              <w:rPr>
+                <w:lang w:val="es-MX"/>
+              </w:rPr>
+              <w:t>17/02/23</w:t>
+            </w:r>
           </w:p>
         </w:tc>
       </w:tr>
@@ -5025,167 +5407,466 @@
         <w:tc>
           <w:tcPr>
             <w:tcW w:w="2573" w:type="dxa"/>
-          </w:tcPr>
-          <w:p>
-            <w:pPr>
+            <w:shd w:val="clear" w:color="auto" w:fill="BFBFBF" w:themeFill="background1" w:themeFillShade="BF"/>
+          </w:tcPr>
+          <w:p>
+            <w:pPr>
+              <w:jc w:val="center"/>
+              <w:rPr>
+                <w:lang w:val="es-MX"/>
+              </w:rPr>
+            </w:pPr>
+            <w:r>
               <w:rPr>
                 <w:sz w:val="20"/>
                 <w:szCs w:val="20"/>
                 <w:lang w:val="es-MX"/>
               </w:rPr>
-            </w:pPr>
-            <w:r>
+              <w:t>Total</w:t>
+            </w:r>
+          </w:p>
+        </w:tc>
+        <w:tc>
+          <w:tcPr>
+            <w:tcW w:w="1106" w:type="dxa"/>
+            <w:shd w:val="clear" w:color="auto" w:fill="BFBFBF" w:themeFill="background1" w:themeFillShade="BF"/>
+          </w:tcPr>
+          <w:p>
+            <w:pPr>
+              <w:rPr>
+                <w:lang w:val="es-MX"/>
+              </w:rPr>
+            </w:pPr>
+            <w:r>
+              <w:rPr>
+                <w:lang w:val="es-MX"/>
+              </w:rPr>
+              <w:t>20 HP</w:t>
+            </w:r>
+          </w:p>
+        </w:tc>
+        <w:tc>
+          <w:tcPr>
+            <w:tcW w:w="1409" w:type="dxa"/>
+            <w:shd w:val="clear" w:color="auto" w:fill="BFBFBF" w:themeFill="background1" w:themeFillShade="BF"/>
+          </w:tcPr>
+          <w:p>
+            <w:pPr>
+              <w:rPr>
+                <w:lang w:val="es-MX"/>
+              </w:rPr>
+            </w:pPr>
+          </w:p>
+        </w:tc>
+        <w:tc>
+          <w:tcPr>
+            <w:tcW w:w="1017" w:type="dxa"/>
+            <w:shd w:val="clear" w:color="auto" w:fill="BFBFBF" w:themeFill="background1" w:themeFillShade="BF"/>
+          </w:tcPr>
+          <w:p>
+            <w:pPr>
+              <w:rPr>
+                <w:lang w:val="es-MX"/>
+              </w:rPr>
+            </w:pPr>
+          </w:p>
+        </w:tc>
+        <w:tc>
+          <w:tcPr>
+            <w:tcW w:w="1329" w:type="dxa"/>
+            <w:shd w:val="clear" w:color="auto" w:fill="BFBFBF" w:themeFill="background1" w:themeFillShade="BF"/>
+          </w:tcPr>
+          <w:p>
+            <w:pPr>
+              <w:rPr>
+                <w:lang w:val="es-MX"/>
+              </w:rPr>
+            </w:pPr>
+            <w:r>
+              <w:rPr>
+                <w:lang w:val="es-MX"/>
+              </w:rPr>
+              <w:t>2</w:t>
+            </w:r>
+            <w:r>
+              <w:rPr>
+                <w:lang w:val="es-MX"/>
+              </w:rPr>
+              <w:t>5</w:t>
+            </w:r>
+          </w:p>
+        </w:tc>
+        <w:tc>
+          <w:tcPr>
+            <w:tcW w:w="874" w:type="dxa"/>
+            <w:shd w:val="clear" w:color="auto" w:fill="BFBFBF" w:themeFill="background1" w:themeFillShade="BF"/>
+          </w:tcPr>
+          <w:p>
+            <w:pPr>
+              <w:rPr>
+                <w:lang w:val="es-MX"/>
+              </w:rPr>
+            </w:pPr>
+          </w:p>
+        </w:tc>
+        <w:tc>
+          <w:tcPr>
+            <w:tcW w:w="706" w:type="dxa"/>
+            <w:shd w:val="clear" w:color="auto" w:fill="BFBFBF" w:themeFill="background1" w:themeFillShade="BF"/>
+          </w:tcPr>
+          <w:p>
+            <w:pPr>
+              <w:rPr>
+                <w:lang w:val="es-MX"/>
+              </w:rPr>
+            </w:pPr>
+          </w:p>
+        </w:tc>
+        <w:tc>
+          <w:tcPr>
+            <w:tcW w:w="790" w:type="dxa"/>
+            <w:shd w:val="clear" w:color="auto" w:fill="BFBFBF" w:themeFill="background1" w:themeFillShade="BF"/>
+          </w:tcPr>
+          <w:p>
+            <w:pPr>
+              <w:rPr>
+                <w:lang w:val="es-MX"/>
+              </w:rPr>
+            </w:pPr>
+          </w:p>
+        </w:tc>
+        <w:tc>
+          <w:tcPr>
+            <w:tcW w:w="790" w:type="dxa"/>
+            <w:shd w:val="clear" w:color="auto" w:fill="BFBFBF" w:themeFill="background1" w:themeFillShade="BF"/>
+          </w:tcPr>
+          <w:p>
+            <w:pPr>
+              <w:rPr>
+                <w:lang w:val="es-MX"/>
+              </w:rPr>
+            </w:pPr>
+          </w:p>
+        </w:tc>
+        <w:tc>
+          <w:tcPr>
+            <w:tcW w:w="831" w:type="dxa"/>
+            <w:shd w:val="clear" w:color="auto" w:fill="BFBFBF" w:themeFill="background1" w:themeFillShade="BF"/>
+          </w:tcPr>
+          <w:p>
+            <w:pPr>
+              <w:rPr>
+                <w:lang w:val="es-MX"/>
+              </w:rPr>
+            </w:pPr>
+          </w:p>
+        </w:tc>
+        <w:tc>
+          <w:tcPr>
+            <w:tcW w:w="1753" w:type="dxa"/>
+            <w:shd w:val="clear" w:color="auto" w:fill="BFBFBF" w:themeFill="background1" w:themeFillShade="BF"/>
+          </w:tcPr>
+          <w:p>
+            <w:pPr>
+              <w:rPr>
+                <w:lang w:val="es-MX"/>
+              </w:rPr>
+            </w:pPr>
+          </w:p>
+        </w:tc>
+      </w:tr>
+    </w:tbl>
+    <w:p>
+      <w:pPr>
+        <w:rPr>
+          <w:b/>
+          <w:bCs/>
+          <w:sz w:val="32"/>
+          <w:szCs w:val="32"/>
+          <w:lang w:val="es-MX"/>
+        </w:rPr>
+      </w:pPr>
+    </w:p>
+    <w:tbl>
+      <w:tblPr>
+        <w:tblStyle w:val="TableGrid"/>
+        <w:tblpPr w:leftFromText="141" w:rightFromText="141" w:vertAnchor="page" w:horzAnchor="margin" w:tblpY="2041"/>
+        <w:tblW w:w="13178" w:type="dxa"/>
+        <w:tblLook w:val="04A0" w:firstRow="1" w:lastRow="0" w:firstColumn="1" w:lastColumn="0" w:noHBand="0" w:noVBand="1"/>
+      </w:tblPr>
+      <w:tblGrid>
+        <w:gridCol w:w="2573"/>
+        <w:gridCol w:w="1106"/>
+        <w:gridCol w:w="1409"/>
+        <w:gridCol w:w="1017"/>
+        <w:gridCol w:w="1329"/>
+        <w:gridCol w:w="874"/>
+        <w:gridCol w:w="706"/>
+        <w:gridCol w:w="790"/>
+        <w:gridCol w:w="790"/>
+        <w:gridCol w:w="831"/>
+        <w:gridCol w:w="1753"/>
+      </w:tblGrid>
+      <w:tr>
+        <w:tc>
+          <w:tcPr>
+            <w:tcW w:w="13178" w:type="dxa"/>
+            <w:gridSpan w:val="11"/>
+            <w:shd w:val="clear" w:color="auto" w:fill="D9D9D9" w:themeFill="background1" w:themeFillShade="D9"/>
+            <w:vAlign w:val="center"/>
+          </w:tcPr>
+          <w:p>
+            <w:pPr>
+              <w:jc w:val="center"/>
+              <w:rPr>
+                <w:b/>
+                <w:bCs/>
+                <w:lang w:val="es-MX"/>
+              </w:rPr>
+            </w:pPr>
+            <w:r>
+              <w:rPr>
+                <w:b/>
+                <w:bCs/>
+                <w:lang w:val="es-MX"/>
+              </w:rPr>
+              <w:lastRenderedPageBreak/>
+              <w:t xml:space="preserve">Sprint </w:t>
+            </w:r>
+            <w:r>
+              <w:rPr>
+                <w:b/>
+                <w:bCs/>
+                <w:lang w:val="es-MX"/>
+              </w:rPr>
+              <w:t>3</w:t>
+            </w:r>
+          </w:p>
+        </w:tc>
+      </w:tr>
+      <w:tr>
+        <w:tc>
+          <w:tcPr>
+            <w:tcW w:w="2573" w:type="dxa"/>
+            <w:shd w:val="clear" w:color="auto" w:fill="D9D9D9" w:themeFill="background1" w:themeFillShade="D9"/>
+          </w:tcPr>
+          <w:p>
+            <w:pPr>
+              <w:jc w:val="center"/>
               <w:rPr>
                 <w:sz w:val="20"/>
                 <w:szCs w:val="20"/>
                 <w:lang w:val="es-MX"/>
               </w:rPr>
-              <w:t>Desarrollo de lectura de registros</w:t>
+            </w:pPr>
+            <w:r>
+              <w:rPr>
+                <w:sz w:val="20"/>
+                <w:szCs w:val="20"/>
+                <w:lang w:val="es-MX"/>
+              </w:rPr>
+              <w:t>Elemento de trabajo pendiente</w:t>
             </w:r>
           </w:p>
         </w:tc>
         <w:tc>
           <w:tcPr>
             <w:tcW w:w="1106" w:type="dxa"/>
-          </w:tcPr>
-          <w:p>
-            <w:pPr>
-              <w:rPr>
-                <w:lang w:val="es-MX"/>
-              </w:rPr>
-            </w:pPr>
-            <w:r>
-              <w:rPr>
-                <w:lang w:val="es-MX"/>
-              </w:rPr>
-              <w:t>2 HP</w:t>
+            <w:shd w:val="clear" w:color="auto" w:fill="D9D9D9" w:themeFill="background1" w:themeFillShade="D9"/>
+          </w:tcPr>
+          <w:p>
+            <w:pPr>
+              <w:jc w:val="center"/>
+              <w:rPr>
+                <w:lang w:val="es-MX"/>
+              </w:rPr>
+            </w:pPr>
+            <w:r>
+              <w:rPr>
+                <w:lang w:val="es-MX"/>
+              </w:rPr>
+              <w:t>Puntos de historia</w:t>
             </w:r>
           </w:p>
         </w:tc>
         <w:tc>
           <w:tcPr>
             <w:tcW w:w="1409" w:type="dxa"/>
-          </w:tcPr>
-          <w:p>
-            <w:pPr>
-              <w:rPr>
-                <w:lang w:val="es-MX"/>
-              </w:rPr>
-            </w:pPr>
-            <w:r>
-              <w:rPr>
-                <w:lang w:val="es-MX"/>
-              </w:rPr>
-              <w:t>Eric</w:t>
+            <w:shd w:val="clear" w:color="auto" w:fill="D9D9D9" w:themeFill="background1" w:themeFillShade="D9"/>
+          </w:tcPr>
+          <w:p>
+            <w:pPr>
+              <w:jc w:val="center"/>
+              <w:rPr>
+                <w:lang w:val="es-MX"/>
+              </w:rPr>
+            </w:pPr>
+            <w:r>
+              <w:rPr>
+                <w:lang w:val="es-MX"/>
+              </w:rPr>
+              <w:t>Responsable</w:t>
             </w:r>
           </w:p>
         </w:tc>
         <w:tc>
           <w:tcPr>
             <w:tcW w:w="1017" w:type="dxa"/>
-          </w:tcPr>
-          <w:p>
-            <w:pPr>
-              <w:rPr>
-                <w:lang w:val="es-MX"/>
-              </w:rPr>
-            </w:pPr>
-            <w:r>
-              <w:rPr>
-                <w:lang w:val="es-MX"/>
-              </w:rPr>
-              <w:t>Por iniciar</w:t>
+            <w:shd w:val="clear" w:color="auto" w:fill="D9D9D9" w:themeFill="background1" w:themeFillShade="D9"/>
+          </w:tcPr>
+          <w:p>
+            <w:pPr>
+              <w:jc w:val="center"/>
+              <w:rPr>
+                <w:lang w:val="es-MX"/>
+              </w:rPr>
+            </w:pPr>
+            <w:r>
+              <w:rPr>
+                <w:lang w:val="es-MX"/>
+              </w:rPr>
+              <w:t>Estado</w:t>
             </w:r>
           </w:p>
         </w:tc>
         <w:tc>
           <w:tcPr>
             <w:tcW w:w="1329" w:type="dxa"/>
-          </w:tcPr>
-          <w:p>
-            <w:pPr>
-              <w:rPr>
-                <w:lang w:val="es-MX"/>
-              </w:rPr>
-            </w:pPr>
-            <w:r>
-              <w:rPr>
-                <w:lang w:val="es-MX"/>
-              </w:rPr>
-              <w:t>3</w:t>
+            <w:shd w:val="clear" w:color="auto" w:fill="D9D9D9" w:themeFill="background1" w:themeFillShade="D9"/>
+          </w:tcPr>
+          <w:p>
+            <w:pPr>
+              <w:jc w:val="center"/>
+              <w:rPr>
+                <w:lang w:val="es-MX"/>
+              </w:rPr>
+            </w:pPr>
+            <w:r>
+              <w:rPr>
+                <w:lang w:val="es-MX"/>
+              </w:rPr>
+              <w:t>Estimado original</w:t>
             </w:r>
           </w:p>
         </w:tc>
         <w:tc>
           <w:tcPr>
             <w:tcW w:w="874" w:type="dxa"/>
-          </w:tcPr>
-          <w:p>
-            <w:pPr>
-              <w:rPr>
-                <w:lang w:val="es-MX"/>
-              </w:rPr>
-            </w:pPr>
+            <w:shd w:val="clear" w:color="auto" w:fill="D9D9D9" w:themeFill="background1" w:themeFillShade="D9"/>
+          </w:tcPr>
+          <w:p>
+            <w:pPr>
+              <w:jc w:val="center"/>
+              <w:rPr>
+                <w:lang w:val="es-MX"/>
+              </w:rPr>
+            </w:pPr>
+            <w:r>
+              <w:rPr>
+                <w:lang w:val="es-MX"/>
+              </w:rPr>
+              <w:t>Día 1</w:t>
+            </w:r>
           </w:p>
         </w:tc>
         <w:tc>
           <w:tcPr>
             <w:tcW w:w="706" w:type="dxa"/>
-          </w:tcPr>
-          <w:p>
-            <w:pPr>
-              <w:rPr>
-                <w:lang w:val="es-MX"/>
-              </w:rPr>
-            </w:pPr>
+            <w:shd w:val="clear" w:color="auto" w:fill="D9D9D9" w:themeFill="background1" w:themeFillShade="D9"/>
+          </w:tcPr>
+          <w:p>
+            <w:pPr>
+              <w:jc w:val="center"/>
+              <w:rPr>
+                <w:lang w:val="es-MX"/>
+              </w:rPr>
+            </w:pPr>
+            <w:r>
+              <w:rPr>
+                <w:lang w:val="es-MX"/>
+              </w:rPr>
+              <w:t>Día 2</w:t>
+            </w:r>
           </w:p>
         </w:tc>
         <w:tc>
           <w:tcPr>
             <w:tcW w:w="790" w:type="dxa"/>
-          </w:tcPr>
-          <w:p>
-            <w:pPr>
-              <w:rPr>
-                <w:lang w:val="es-MX"/>
-              </w:rPr>
-            </w:pPr>
+            <w:shd w:val="clear" w:color="auto" w:fill="D9D9D9" w:themeFill="background1" w:themeFillShade="D9"/>
+          </w:tcPr>
+          <w:p>
+            <w:pPr>
+              <w:jc w:val="center"/>
+              <w:rPr>
+                <w:lang w:val="es-MX"/>
+              </w:rPr>
+            </w:pPr>
+            <w:r>
+              <w:rPr>
+                <w:lang w:val="es-MX"/>
+              </w:rPr>
+              <w:t>Día 3</w:t>
+            </w:r>
           </w:p>
         </w:tc>
         <w:tc>
           <w:tcPr>
             <w:tcW w:w="790" w:type="dxa"/>
-          </w:tcPr>
-          <w:p>
-            <w:pPr>
-              <w:rPr>
-                <w:lang w:val="es-MX"/>
-              </w:rPr>
-            </w:pPr>
+            <w:shd w:val="clear" w:color="auto" w:fill="D9D9D9" w:themeFill="background1" w:themeFillShade="D9"/>
+          </w:tcPr>
+          <w:p>
+            <w:pPr>
+              <w:jc w:val="center"/>
+              <w:rPr>
+                <w:lang w:val="es-MX"/>
+              </w:rPr>
+            </w:pPr>
+            <w:r>
+              <w:rPr>
+                <w:lang w:val="es-MX"/>
+              </w:rPr>
+              <w:t>Día 4</w:t>
+            </w:r>
           </w:p>
         </w:tc>
         <w:tc>
           <w:tcPr>
             <w:tcW w:w="831" w:type="dxa"/>
-          </w:tcPr>
-          <w:p>
-            <w:pPr>
-              <w:rPr>
-                <w:lang w:val="es-MX"/>
-              </w:rPr>
-            </w:pPr>
+            <w:shd w:val="clear" w:color="auto" w:fill="D9D9D9" w:themeFill="background1" w:themeFillShade="D9"/>
+          </w:tcPr>
+          <w:p>
+            <w:pPr>
+              <w:jc w:val="center"/>
+              <w:rPr>
+                <w:lang w:val="es-MX"/>
+              </w:rPr>
+            </w:pPr>
+            <w:r>
+              <w:rPr>
+                <w:lang w:val="es-MX"/>
+              </w:rPr>
+              <w:t>Día 5</w:t>
+            </w:r>
           </w:p>
         </w:tc>
         <w:tc>
           <w:tcPr>
             <w:tcW w:w="1753" w:type="dxa"/>
-          </w:tcPr>
-          <w:p>
-            <w:pPr>
-              <w:rPr>
-                <w:lang w:val="es-MX"/>
-              </w:rPr>
-            </w:pPr>
+            <w:shd w:val="clear" w:color="auto" w:fill="D9D9D9" w:themeFill="background1" w:themeFillShade="D9"/>
+          </w:tcPr>
+          <w:p>
+            <w:pPr>
+              <w:jc w:val="center"/>
+              <w:rPr>
+                <w:lang w:val="es-MX"/>
+              </w:rPr>
+            </w:pPr>
+            <w:r>
+              <w:rPr>
+                <w:lang w:val="es-MX"/>
+              </w:rPr>
+              <w:t>Revisión del Sprint</w:t>
+            </w:r>
           </w:p>
         </w:tc>
       </w:tr>
@@ -5194,185 +5875,6 @@
           <w:tcPr>
             <w:tcW w:w="2573" w:type="dxa"/>
             <w:shd w:val="clear" w:color="auto" w:fill="F2F2F2" w:themeFill="background1" w:themeFillShade="F2"/>
-          </w:tcPr>
-          <w:p>
-            <w:pPr>
-              <w:rPr>
-                <w:sz w:val="20"/>
-                <w:szCs w:val="20"/>
-                <w:lang w:val="es-MX"/>
-              </w:rPr>
-            </w:pPr>
-            <w:r>
-              <w:rPr>
-                <w:sz w:val="20"/>
-                <w:szCs w:val="20"/>
-                <w:lang w:val="es-MX"/>
-              </w:rPr>
-              <w:t>Desarrollo de los campos de aprobado o denegado para los registros</w:t>
-            </w:r>
-          </w:p>
-        </w:tc>
-        <w:tc>
-          <w:tcPr>
-            <w:tcW w:w="1106" w:type="dxa"/>
-            <w:shd w:val="clear" w:color="auto" w:fill="F2F2F2" w:themeFill="background1" w:themeFillShade="F2"/>
-          </w:tcPr>
-          <w:p>
-            <w:pPr>
-              <w:rPr>
-                <w:lang w:val="es-MX"/>
-              </w:rPr>
-            </w:pPr>
-            <w:r>
-              <w:rPr>
-                <w:lang w:val="es-MX"/>
-              </w:rPr>
-              <w:t>2 HP</w:t>
-            </w:r>
-          </w:p>
-        </w:tc>
-        <w:tc>
-          <w:tcPr>
-            <w:tcW w:w="1409" w:type="dxa"/>
-            <w:shd w:val="clear" w:color="auto" w:fill="F2F2F2" w:themeFill="background1" w:themeFillShade="F2"/>
-          </w:tcPr>
-          <w:p>
-            <w:pPr>
-              <w:rPr>
-                <w:lang w:val="es-MX"/>
-              </w:rPr>
-            </w:pPr>
-            <w:r>
-              <w:rPr>
-                <w:lang w:val="es-MX"/>
-              </w:rPr>
-              <w:t>Eric</w:t>
-            </w:r>
-          </w:p>
-        </w:tc>
-        <w:tc>
-          <w:tcPr>
-            <w:tcW w:w="1017" w:type="dxa"/>
-            <w:shd w:val="clear" w:color="auto" w:fill="F2F2F2" w:themeFill="background1" w:themeFillShade="F2"/>
-          </w:tcPr>
-          <w:p>
-            <w:pPr>
-              <w:rPr>
-                <w:lang w:val="es-MX"/>
-              </w:rPr>
-            </w:pPr>
-            <w:r>
-              <w:rPr>
-                <w:lang w:val="es-MX"/>
-              </w:rPr>
-              <w:t>Por iniciar</w:t>
-            </w:r>
-          </w:p>
-        </w:tc>
-        <w:tc>
-          <w:tcPr>
-            <w:tcW w:w="1329" w:type="dxa"/>
-            <w:shd w:val="clear" w:color="auto" w:fill="F2F2F2" w:themeFill="background1" w:themeFillShade="F2"/>
-          </w:tcPr>
-          <w:p>
-            <w:pPr>
-              <w:rPr>
-                <w:lang w:val="es-MX"/>
-              </w:rPr>
-            </w:pPr>
-            <w:r>
-              <w:rPr>
-                <w:lang w:val="es-MX"/>
-              </w:rPr>
-              <w:t>3</w:t>
-            </w:r>
-          </w:p>
-        </w:tc>
-        <w:tc>
-          <w:tcPr>
-            <w:tcW w:w="874" w:type="dxa"/>
-            <w:shd w:val="clear" w:color="auto" w:fill="F2F2F2" w:themeFill="background1" w:themeFillShade="F2"/>
-          </w:tcPr>
-          <w:p>
-            <w:pPr>
-              <w:rPr>
-                <w:lang w:val="es-MX"/>
-              </w:rPr>
-            </w:pPr>
-          </w:p>
-        </w:tc>
-        <w:tc>
-          <w:tcPr>
-            <w:tcW w:w="706" w:type="dxa"/>
-            <w:shd w:val="clear" w:color="auto" w:fill="F2F2F2" w:themeFill="background1" w:themeFillShade="F2"/>
-          </w:tcPr>
-          <w:p>
-            <w:pPr>
-              <w:rPr>
-                <w:lang w:val="es-MX"/>
-              </w:rPr>
-            </w:pPr>
-          </w:p>
-        </w:tc>
-        <w:tc>
-          <w:tcPr>
-            <w:tcW w:w="790" w:type="dxa"/>
-            <w:shd w:val="clear" w:color="auto" w:fill="F2F2F2" w:themeFill="background1" w:themeFillShade="F2"/>
-          </w:tcPr>
-          <w:p>
-            <w:pPr>
-              <w:rPr>
-                <w:lang w:val="es-MX"/>
-              </w:rPr>
-            </w:pPr>
-          </w:p>
-        </w:tc>
-        <w:tc>
-          <w:tcPr>
-            <w:tcW w:w="790" w:type="dxa"/>
-            <w:shd w:val="clear" w:color="auto" w:fill="F2F2F2" w:themeFill="background1" w:themeFillShade="F2"/>
-          </w:tcPr>
-          <w:p>
-            <w:pPr>
-              <w:rPr>
-                <w:lang w:val="es-MX"/>
-              </w:rPr>
-            </w:pPr>
-          </w:p>
-        </w:tc>
-        <w:tc>
-          <w:tcPr>
-            <w:tcW w:w="831" w:type="dxa"/>
-            <w:shd w:val="clear" w:color="auto" w:fill="F2F2F2" w:themeFill="background1" w:themeFillShade="F2"/>
-          </w:tcPr>
-          <w:p>
-            <w:pPr>
-              <w:rPr>
-                <w:lang w:val="es-MX"/>
-              </w:rPr>
-            </w:pPr>
-          </w:p>
-        </w:tc>
-        <w:tc>
-          <w:tcPr>
-            <w:tcW w:w="1753" w:type="dxa"/>
-            <w:shd w:val="clear" w:color="auto" w:fill="F2F2F2" w:themeFill="background1" w:themeFillShade="F2"/>
-          </w:tcPr>
-          <w:p>
-            <w:pPr>
-              <w:rPr>
-                <w:lang w:val="es-MX"/>
-              </w:rPr>
-            </w:pPr>
-          </w:p>
-        </w:tc>
-      </w:tr>
-      <w:tr>
-        <w:tc>
-          <w:tcPr>
-            <w:tcW w:w="2573" w:type="dxa"/>
-            <w:shd w:val="clear" w:color="auto" w:fill="FFFFFF" w:themeFill="background1"/>
           </w:tcPr>
           <w:p>
             <w:pPr>
@@ -5386,10 +5888,1035 @@
             </w:pPr>
             <w:r>
               <w:rPr>
+                <w:lang w:val="es-MX"/>
+              </w:rPr>
+              <w:t>T-ARNPCV04</w:t>
+            </w:r>
+          </w:p>
+        </w:tc>
+        <w:tc>
+          <w:tcPr>
+            <w:tcW w:w="1106" w:type="dxa"/>
+            <w:shd w:val="clear" w:color="auto" w:fill="F2F2F2" w:themeFill="background1" w:themeFillShade="F2"/>
+          </w:tcPr>
+          <w:p>
+            <w:pPr>
+              <w:rPr>
+                <w:lang w:val="es-MX"/>
+              </w:rPr>
+            </w:pPr>
+          </w:p>
+        </w:tc>
+        <w:tc>
+          <w:tcPr>
+            <w:tcW w:w="1409" w:type="dxa"/>
+            <w:shd w:val="clear" w:color="auto" w:fill="F2F2F2" w:themeFill="background1" w:themeFillShade="F2"/>
+          </w:tcPr>
+          <w:p>
+            <w:pPr>
+              <w:rPr>
+                <w:lang w:val="es-MX"/>
+              </w:rPr>
+            </w:pPr>
+          </w:p>
+        </w:tc>
+        <w:tc>
+          <w:tcPr>
+            <w:tcW w:w="1017" w:type="dxa"/>
+            <w:shd w:val="clear" w:color="auto" w:fill="F2F2F2" w:themeFill="background1" w:themeFillShade="F2"/>
+          </w:tcPr>
+          <w:p>
+            <w:pPr>
+              <w:rPr>
+                <w:lang w:val="es-MX"/>
+              </w:rPr>
+            </w:pPr>
+          </w:p>
+        </w:tc>
+        <w:tc>
+          <w:tcPr>
+            <w:tcW w:w="1329" w:type="dxa"/>
+            <w:shd w:val="clear" w:color="auto" w:fill="F2F2F2" w:themeFill="background1" w:themeFillShade="F2"/>
+          </w:tcPr>
+          <w:p>
+            <w:pPr>
+              <w:rPr>
+                <w:lang w:val="es-MX"/>
+              </w:rPr>
+            </w:pPr>
+          </w:p>
+        </w:tc>
+        <w:tc>
+          <w:tcPr>
+            <w:tcW w:w="874" w:type="dxa"/>
+            <w:shd w:val="clear" w:color="auto" w:fill="F2F2F2" w:themeFill="background1" w:themeFillShade="F2"/>
+          </w:tcPr>
+          <w:p>
+            <w:pPr>
+              <w:rPr>
+                <w:lang w:val="es-MX"/>
+              </w:rPr>
+            </w:pPr>
+          </w:p>
+        </w:tc>
+        <w:tc>
+          <w:tcPr>
+            <w:tcW w:w="706" w:type="dxa"/>
+            <w:shd w:val="clear" w:color="auto" w:fill="F2F2F2" w:themeFill="background1" w:themeFillShade="F2"/>
+          </w:tcPr>
+          <w:p>
+            <w:pPr>
+              <w:rPr>
+                <w:lang w:val="es-MX"/>
+              </w:rPr>
+            </w:pPr>
+          </w:p>
+        </w:tc>
+        <w:tc>
+          <w:tcPr>
+            <w:tcW w:w="790" w:type="dxa"/>
+            <w:shd w:val="clear" w:color="auto" w:fill="F2F2F2" w:themeFill="background1" w:themeFillShade="F2"/>
+          </w:tcPr>
+          <w:p>
+            <w:pPr>
+              <w:rPr>
+                <w:lang w:val="es-MX"/>
+              </w:rPr>
+            </w:pPr>
+          </w:p>
+        </w:tc>
+        <w:tc>
+          <w:tcPr>
+            <w:tcW w:w="790" w:type="dxa"/>
+            <w:shd w:val="clear" w:color="auto" w:fill="F2F2F2" w:themeFill="background1" w:themeFillShade="F2"/>
+          </w:tcPr>
+          <w:p>
+            <w:pPr>
+              <w:rPr>
+                <w:lang w:val="es-MX"/>
+              </w:rPr>
+            </w:pPr>
+          </w:p>
+        </w:tc>
+        <w:tc>
+          <w:tcPr>
+            <w:tcW w:w="831" w:type="dxa"/>
+            <w:shd w:val="clear" w:color="auto" w:fill="F2F2F2" w:themeFill="background1" w:themeFillShade="F2"/>
+          </w:tcPr>
+          <w:p>
+            <w:pPr>
+              <w:rPr>
+                <w:lang w:val="es-MX"/>
+              </w:rPr>
+            </w:pPr>
+          </w:p>
+        </w:tc>
+        <w:tc>
+          <w:tcPr>
+            <w:tcW w:w="1753" w:type="dxa"/>
+            <w:shd w:val="clear" w:color="auto" w:fill="F2F2F2" w:themeFill="background1" w:themeFillShade="F2"/>
+          </w:tcPr>
+          <w:p>
+            <w:pPr>
+              <w:rPr>
+                <w:lang w:val="es-MX"/>
+              </w:rPr>
+            </w:pPr>
+          </w:p>
+        </w:tc>
+      </w:tr>
+      <w:tr>
+        <w:tc>
+          <w:tcPr>
+            <w:tcW w:w="2573" w:type="dxa"/>
+          </w:tcPr>
+          <w:p>
+            <w:pPr>
+              <w:rPr>
                 <w:sz w:val="20"/>
                 <w:szCs w:val="20"/>
                 <w:lang w:val="es-MX"/>
               </w:rPr>
+            </w:pPr>
+            <w:r>
+              <w:rPr>
+                <w:sz w:val="20"/>
+                <w:szCs w:val="20"/>
+                <w:lang w:val="es-MX"/>
+              </w:rPr>
+              <w:t>Diseño de la interfaz web</w:t>
+            </w:r>
+          </w:p>
+        </w:tc>
+        <w:tc>
+          <w:tcPr>
+            <w:tcW w:w="1106" w:type="dxa"/>
+          </w:tcPr>
+          <w:p>
+            <w:pPr>
+              <w:rPr>
+                <w:lang w:val="es-MX"/>
+              </w:rPr>
+            </w:pPr>
+            <w:r>
+              <w:rPr>
+                <w:lang w:val="es-MX"/>
+              </w:rPr>
+              <w:t>2 HP</w:t>
+            </w:r>
+          </w:p>
+        </w:tc>
+        <w:tc>
+          <w:tcPr>
+            <w:tcW w:w="1409" w:type="dxa"/>
+          </w:tcPr>
+          <w:p>
+            <w:pPr>
+              <w:rPr>
+                <w:lang w:val="es-MX"/>
+              </w:rPr>
+            </w:pPr>
+            <w:r>
+              <w:rPr>
+                <w:lang w:val="es-MX"/>
+              </w:rPr>
+              <w:t>Eric</w:t>
+            </w:r>
+          </w:p>
+        </w:tc>
+        <w:tc>
+          <w:tcPr>
+            <w:tcW w:w="1017" w:type="dxa"/>
+          </w:tcPr>
+          <w:p>
+            <w:pPr>
+              <w:rPr>
+                <w:lang w:val="es-MX"/>
+              </w:rPr>
+            </w:pPr>
+            <w:r>
+              <w:rPr>
+                <w:lang w:val="es-MX"/>
+              </w:rPr>
+              <w:t>Por iniciar</w:t>
+            </w:r>
+          </w:p>
+        </w:tc>
+        <w:tc>
+          <w:tcPr>
+            <w:tcW w:w="1329" w:type="dxa"/>
+          </w:tcPr>
+          <w:p>
+            <w:pPr>
+              <w:rPr>
+                <w:lang w:val="es-MX"/>
+              </w:rPr>
+            </w:pPr>
+            <w:r>
+              <w:rPr>
+                <w:lang w:val="es-MX"/>
+              </w:rPr>
+              <w:t>5</w:t>
+            </w:r>
+          </w:p>
+        </w:tc>
+        <w:tc>
+          <w:tcPr>
+            <w:tcW w:w="874" w:type="dxa"/>
+          </w:tcPr>
+          <w:p>
+            <w:pPr>
+              <w:rPr>
+                <w:lang w:val="es-MX"/>
+              </w:rPr>
+            </w:pPr>
+          </w:p>
+        </w:tc>
+        <w:tc>
+          <w:tcPr>
+            <w:tcW w:w="706" w:type="dxa"/>
+          </w:tcPr>
+          <w:p>
+            <w:pPr>
+              <w:rPr>
+                <w:lang w:val="es-MX"/>
+              </w:rPr>
+            </w:pPr>
+          </w:p>
+        </w:tc>
+        <w:tc>
+          <w:tcPr>
+            <w:tcW w:w="790" w:type="dxa"/>
+          </w:tcPr>
+          <w:p>
+            <w:pPr>
+              <w:rPr>
+                <w:lang w:val="es-MX"/>
+              </w:rPr>
+            </w:pPr>
+          </w:p>
+        </w:tc>
+        <w:tc>
+          <w:tcPr>
+            <w:tcW w:w="790" w:type="dxa"/>
+          </w:tcPr>
+          <w:p>
+            <w:pPr>
+              <w:rPr>
+                <w:lang w:val="es-MX"/>
+              </w:rPr>
+            </w:pPr>
+          </w:p>
+        </w:tc>
+        <w:tc>
+          <w:tcPr>
+            <w:tcW w:w="831" w:type="dxa"/>
+          </w:tcPr>
+          <w:p>
+            <w:pPr>
+              <w:rPr>
+                <w:lang w:val="es-MX"/>
+              </w:rPr>
+            </w:pPr>
+          </w:p>
+        </w:tc>
+        <w:tc>
+          <w:tcPr>
+            <w:tcW w:w="1753" w:type="dxa"/>
+          </w:tcPr>
+          <w:p>
+            <w:pPr>
+              <w:rPr>
+                <w:lang w:val="es-MX"/>
+              </w:rPr>
+            </w:pPr>
+          </w:p>
+        </w:tc>
+      </w:tr>
+      <w:tr>
+        <w:tc>
+          <w:tcPr>
+            <w:tcW w:w="2573" w:type="dxa"/>
+            <w:shd w:val="clear" w:color="auto" w:fill="F2F2F2" w:themeFill="background1" w:themeFillShade="F2"/>
+          </w:tcPr>
+          <w:p>
+            <w:pPr>
+              <w:rPr>
+                <w:lang w:val="es-MX"/>
+              </w:rPr>
+            </w:pPr>
+            <w:r>
+              <w:rPr>
+                <w:sz w:val="20"/>
+                <w:szCs w:val="20"/>
+                <w:lang w:val="es-MX"/>
+              </w:rPr>
+              <w:t>Desarrollo del menú</w:t>
+            </w:r>
+          </w:p>
+        </w:tc>
+        <w:tc>
+          <w:tcPr>
+            <w:tcW w:w="1106" w:type="dxa"/>
+            <w:shd w:val="clear" w:color="auto" w:fill="F2F2F2" w:themeFill="background1" w:themeFillShade="F2"/>
+          </w:tcPr>
+          <w:p>
+            <w:pPr>
+              <w:rPr>
+                <w:lang w:val="es-MX"/>
+              </w:rPr>
+            </w:pPr>
+            <w:r>
+              <w:rPr>
+                <w:lang w:val="es-MX"/>
+              </w:rPr>
+              <w:t>2 HP</w:t>
+            </w:r>
+          </w:p>
+        </w:tc>
+        <w:tc>
+          <w:tcPr>
+            <w:tcW w:w="1409" w:type="dxa"/>
+            <w:shd w:val="clear" w:color="auto" w:fill="F2F2F2" w:themeFill="background1" w:themeFillShade="F2"/>
+          </w:tcPr>
+          <w:p>
+            <w:pPr>
+              <w:rPr>
+                <w:highlight w:val="yellow"/>
+                <w:lang w:val="es-MX"/>
+              </w:rPr>
+            </w:pPr>
+            <w:r>
+              <w:rPr>
+                <w:lang w:val="es-MX"/>
+              </w:rPr>
+              <w:t>Eric</w:t>
+            </w:r>
+          </w:p>
+        </w:tc>
+        <w:tc>
+          <w:tcPr>
+            <w:tcW w:w="1017" w:type="dxa"/>
+            <w:shd w:val="clear" w:color="auto" w:fill="F2F2F2" w:themeFill="background1" w:themeFillShade="F2"/>
+          </w:tcPr>
+          <w:p>
+            <w:pPr>
+              <w:rPr>
+                <w:highlight w:val="yellow"/>
+                <w:lang w:val="es-MX"/>
+              </w:rPr>
+            </w:pPr>
+            <w:r>
+              <w:rPr>
+                <w:lang w:val="es-MX"/>
+              </w:rPr>
+              <w:t>Por iniciar</w:t>
+            </w:r>
+          </w:p>
+        </w:tc>
+        <w:tc>
+          <w:tcPr>
+            <w:tcW w:w="1329" w:type="dxa"/>
+            <w:shd w:val="clear" w:color="auto" w:fill="F2F2F2" w:themeFill="background1" w:themeFillShade="F2"/>
+          </w:tcPr>
+          <w:p>
+            <w:pPr>
+              <w:rPr>
+                <w:highlight w:val="yellow"/>
+                <w:lang w:val="es-MX"/>
+              </w:rPr>
+            </w:pPr>
+            <w:r>
+              <w:rPr>
+                <w:highlight w:val="yellow"/>
+                <w:lang w:val="es-MX"/>
+              </w:rPr>
+              <w:t>3</w:t>
+            </w:r>
+          </w:p>
+        </w:tc>
+        <w:tc>
+          <w:tcPr>
+            <w:tcW w:w="874" w:type="dxa"/>
+            <w:shd w:val="clear" w:color="auto" w:fill="F2F2F2" w:themeFill="background1" w:themeFillShade="F2"/>
+          </w:tcPr>
+          <w:p>
+            <w:pPr>
+              <w:rPr>
+                <w:highlight w:val="yellow"/>
+                <w:lang w:val="es-MX"/>
+              </w:rPr>
+            </w:pPr>
+          </w:p>
+        </w:tc>
+        <w:tc>
+          <w:tcPr>
+            <w:tcW w:w="706" w:type="dxa"/>
+            <w:shd w:val="clear" w:color="auto" w:fill="F2F2F2" w:themeFill="background1" w:themeFillShade="F2"/>
+          </w:tcPr>
+          <w:p>
+            <w:pPr>
+              <w:rPr>
+                <w:highlight w:val="yellow"/>
+                <w:lang w:val="es-MX"/>
+              </w:rPr>
+            </w:pPr>
+          </w:p>
+        </w:tc>
+        <w:tc>
+          <w:tcPr>
+            <w:tcW w:w="790" w:type="dxa"/>
+            <w:shd w:val="clear" w:color="auto" w:fill="F2F2F2" w:themeFill="background1" w:themeFillShade="F2"/>
+          </w:tcPr>
+          <w:p>
+            <w:pPr>
+              <w:rPr>
+                <w:highlight w:val="yellow"/>
+                <w:lang w:val="es-MX"/>
+              </w:rPr>
+            </w:pPr>
+          </w:p>
+        </w:tc>
+        <w:tc>
+          <w:tcPr>
+            <w:tcW w:w="790" w:type="dxa"/>
+            <w:shd w:val="clear" w:color="auto" w:fill="F2F2F2" w:themeFill="background1" w:themeFillShade="F2"/>
+          </w:tcPr>
+          <w:p>
+            <w:pPr>
+              <w:rPr>
+                <w:highlight w:val="yellow"/>
+                <w:lang w:val="es-MX"/>
+              </w:rPr>
+            </w:pPr>
+          </w:p>
+        </w:tc>
+        <w:tc>
+          <w:tcPr>
+            <w:tcW w:w="831" w:type="dxa"/>
+            <w:shd w:val="clear" w:color="auto" w:fill="F2F2F2" w:themeFill="background1" w:themeFillShade="F2"/>
+          </w:tcPr>
+          <w:p>
+            <w:pPr>
+              <w:rPr>
+                <w:highlight w:val="yellow"/>
+                <w:lang w:val="es-MX"/>
+              </w:rPr>
+            </w:pPr>
+          </w:p>
+        </w:tc>
+        <w:tc>
+          <w:tcPr>
+            <w:tcW w:w="1753" w:type="dxa"/>
+            <w:shd w:val="clear" w:color="auto" w:fill="F2F2F2" w:themeFill="background1" w:themeFillShade="F2"/>
+          </w:tcPr>
+          <w:p>
+            <w:pPr>
+              <w:rPr>
+                <w:highlight w:val="yellow"/>
+                <w:lang w:val="es-MX"/>
+              </w:rPr>
+            </w:pPr>
+          </w:p>
+        </w:tc>
+      </w:tr>
+      <w:tr>
+        <w:tc>
+          <w:tcPr>
+            <w:tcW w:w="2573" w:type="dxa"/>
+          </w:tcPr>
+          <w:p>
+            <w:pPr>
+              <w:rPr>
+                <w:sz w:val="20"/>
+                <w:szCs w:val="20"/>
+                <w:lang w:val="es-MX"/>
+              </w:rPr>
+            </w:pPr>
+            <w:r>
+              <w:rPr>
+                <w:sz w:val="20"/>
+                <w:szCs w:val="20"/>
+                <w:lang w:val="es-MX"/>
+              </w:rPr>
+              <w:t>Desarrollo de filtros</w:t>
+            </w:r>
+          </w:p>
+        </w:tc>
+        <w:tc>
+          <w:tcPr>
+            <w:tcW w:w="1106" w:type="dxa"/>
+          </w:tcPr>
+          <w:p>
+            <w:pPr>
+              <w:rPr>
+                <w:lang w:val="es-MX"/>
+              </w:rPr>
+            </w:pPr>
+            <w:r>
+              <w:rPr>
+                <w:lang w:val="es-MX"/>
+              </w:rPr>
+              <w:t>2 HP</w:t>
+            </w:r>
+          </w:p>
+        </w:tc>
+        <w:tc>
+          <w:tcPr>
+            <w:tcW w:w="1409" w:type="dxa"/>
+          </w:tcPr>
+          <w:p>
+            <w:pPr>
+              <w:rPr>
+                <w:lang w:val="es-MX"/>
+              </w:rPr>
+            </w:pPr>
+            <w:r>
+              <w:rPr>
+                <w:lang w:val="es-MX"/>
+              </w:rPr>
+              <w:t>Eric</w:t>
+            </w:r>
+          </w:p>
+        </w:tc>
+        <w:tc>
+          <w:tcPr>
+            <w:tcW w:w="1017" w:type="dxa"/>
+          </w:tcPr>
+          <w:p>
+            <w:pPr>
+              <w:rPr>
+                <w:lang w:val="es-MX"/>
+              </w:rPr>
+            </w:pPr>
+            <w:r>
+              <w:rPr>
+                <w:lang w:val="es-MX"/>
+              </w:rPr>
+              <w:t>Por iniciar</w:t>
+            </w:r>
+          </w:p>
+        </w:tc>
+        <w:tc>
+          <w:tcPr>
+            <w:tcW w:w="1329" w:type="dxa"/>
+          </w:tcPr>
+          <w:p>
+            <w:pPr>
+              <w:rPr>
+                <w:lang w:val="es-MX"/>
+              </w:rPr>
+            </w:pPr>
+            <w:r>
+              <w:rPr>
+                <w:lang w:val="es-MX"/>
+              </w:rPr>
+              <w:t>3</w:t>
+            </w:r>
+          </w:p>
+        </w:tc>
+        <w:tc>
+          <w:tcPr>
+            <w:tcW w:w="874" w:type="dxa"/>
+          </w:tcPr>
+          <w:p>
+            <w:pPr>
+              <w:rPr>
+                <w:lang w:val="es-MX"/>
+              </w:rPr>
+            </w:pPr>
+          </w:p>
+        </w:tc>
+        <w:tc>
+          <w:tcPr>
+            <w:tcW w:w="706" w:type="dxa"/>
+          </w:tcPr>
+          <w:p>
+            <w:pPr>
+              <w:rPr>
+                <w:lang w:val="es-MX"/>
+              </w:rPr>
+            </w:pPr>
+          </w:p>
+        </w:tc>
+        <w:tc>
+          <w:tcPr>
+            <w:tcW w:w="790" w:type="dxa"/>
+          </w:tcPr>
+          <w:p>
+            <w:pPr>
+              <w:rPr>
+                <w:lang w:val="es-MX"/>
+              </w:rPr>
+            </w:pPr>
+          </w:p>
+        </w:tc>
+        <w:tc>
+          <w:tcPr>
+            <w:tcW w:w="790" w:type="dxa"/>
+          </w:tcPr>
+          <w:p>
+            <w:pPr>
+              <w:rPr>
+                <w:lang w:val="es-MX"/>
+              </w:rPr>
+            </w:pPr>
+          </w:p>
+        </w:tc>
+        <w:tc>
+          <w:tcPr>
+            <w:tcW w:w="831" w:type="dxa"/>
+          </w:tcPr>
+          <w:p>
+            <w:pPr>
+              <w:rPr>
+                <w:lang w:val="es-MX"/>
+              </w:rPr>
+            </w:pPr>
+          </w:p>
+        </w:tc>
+        <w:tc>
+          <w:tcPr>
+            <w:tcW w:w="1753" w:type="dxa"/>
+          </w:tcPr>
+          <w:p>
+            <w:pPr>
+              <w:rPr>
+                <w:lang w:val="es-MX"/>
+              </w:rPr>
+            </w:pPr>
+          </w:p>
+        </w:tc>
+      </w:tr>
+      <w:tr>
+        <w:tc>
+          <w:tcPr>
+            <w:tcW w:w="2573" w:type="dxa"/>
+          </w:tcPr>
+          <w:p>
+            <w:pPr>
+              <w:rPr>
+                <w:sz w:val="20"/>
+                <w:szCs w:val="20"/>
+                <w:lang w:val="es-MX"/>
+              </w:rPr>
+            </w:pPr>
+            <w:r>
+              <w:rPr>
+                <w:sz w:val="20"/>
+                <w:szCs w:val="20"/>
+                <w:lang w:val="es-MX"/>
+              </w:rPr>
+              <w:t>Desarrollo de lectura de registros</w:t>
+            </w:r>
+          </w:p>
+        </w:tc>
+        <w:tc>
+          <w:tcPr>
+            <w:tcW w:w="1106" w:type="dxa"/>
+          </w:tcPr>
+          <w:p>
+            <w:pPr>
+              <w:rPr>
+                <w:lang w:val="es-MX"/>
+              </w:rPr>
+            </w:pPr>
+            <w:r>
+              <w:rPr>
+                <w:lang w:val="es-MX"/>
+              </w:rPr>
+              <w:t>2 HP</w:t>
+            </w:r>
+          </w:p>
+        </w:tc>
+        <w:tc>
+          <w:tcPr>
+            <w:tcW w:w="1409" w:type="dxa"/>
+          </w:tcPr>
+          <w:p>
+            <w:pPr>
+              <w:rPr>
+                <w:lang w:val="es-MX"/>
+              </w:rPr>
+            </w:pPr>
+            <w:r>
+              <w:rPr>
+                <w:lang w:val="es-MX"/>
+              </w:rPr>
+              <w:t>Eric</w:t>
+            </w:r>
+          </w:p>
+        </w:tc>
+        <w:tc>
+          <w:tcPr>
+            <w:tcW w:w="1017" w:type="dxa"/>
+          </w:tcPr>
+          <w:p>
+            <w:pPr>
+              <w:rPr>
+                <w:lang w:val="es-MX"/>
+              </w:rPr>
+            </w:pPr>
+            <w:r>
+              <w:rPr>
+                <w:lang w:val="es-MX"/>
+              </w:rPr>
+              <w:t>Por iniciar</w:t>
+            </w:r>
+          </w:p>
+        </w:tc>
+        <w:tc>
+          <w:tcPr>
+            <w:tcW w:w="1329" w:type="dxa"/>
+          </w:tcPr>
+          <w:p>
+            <w:pPr>
+              <w:rPr>
+                <w:lang w:val="es-MX"/>
+              </w:rPr>
+            </w:pPr>
+            <w:r>
+              <w:rPr>
+                <w:lang w:val="es-MX"/>
+              </w:rPr>
+              <w:t>4</w:t>
+            </w:r>
+          </w:p>
+        </w:tc>
+        <w:tc>
+          <w:tcPr>
+            <w:tcW w:w="874" w:type="dxa"/>
+          </w:tcPr>
+          <w:p>
+            <w:pPr>
+              <w:rPr>
+                <w:lang w:val="es-MX"/>
+              </w:rPr>
+            </w:pPr>
+          </w:p>
+        </w:tc>
+        <w:tc>
+          <w:tcPr>
+            <w:tcW w:w="706" w:type="dxa"/>
+          </w:tcPr>
+          <w:p>
+            <w:pPr>
+              <w:rPr>
+                <w:lang w:val="es-MX"/>
+              </w:rPr>
+            </w:pPr>
+          </w:p>
+        </w:tc>
+        <w:tc>
+          <w:tcPr>
+            <w:tcW w:w="790" w:type="dxa"/>
+          </w:tcPr>
+          <w:p>
+            <w:pPr>
+              <w:rPr>
+                <w:lang w:val="es-MX"/>
+              </w:rPr>
+            </w:pPr>
+          </w:p>
+        </w:tc>
+        <w:tc>
+          <w:tcPr>
+            <w:tcW w:w="790" w:type="dxa"/>
+          </w:tcPr>
+          <w:p>
+            <w:pPr>
+              <w:rPr>
+                <w:lang w:val="es-MX"/>
+              </w:rPr>
+            </w:pPr>
+          </w:p>
+        </w:tc>
+        <w:tc>
+          <w:tcPr>
+            <w:tcW w:w="831" w:type="dxa"/>
+          </w:tcPr>
+          <w:p>
+            <w:pPr>
+              <w:rPr>
+                <w:lang w:val="es-MX"/>
+              </w:rPr>
+            </w:pPr>
+          </w:p>
+        </w:tc>
+        <w:tc>
+          <w:tcPr>
+            <w:tcW w:w="1753" w:type="dxa"/>
+          </w:tcPr>
+          <w:p>
+            <w:pPr>
+              <w:rPr>
+                <w:lang w:val="es-MX"/>
+              </w:rPr>
+            </w:pPr>
+          </w:p>
+        </w:tc>
+      </w:tr>
+      <w:tr>
+        <w:tc>
+          <w:tcPr>
+            <w:tcW w:w="2573" w:type="dxa"/>
+            <w:shd w:val="clear" w:color="auto" w:fill="F2F2F2" w:themeFill="background1" w:themeFillShade="F2"/>
+          </w:tcPr>
+          <w:p>
+            <w:pPr>
+              <w:rPr>
+                <w:sz w:val="20"/>
+                <w:szCs w:val="20"/>
+                <w:lang w:val="es-MX"/>
+              </w:rPr>
+            </w:pPr>
+            <w:r>
+              <w:rPr>
+                <w:sz w:val="20"/>
+                <w:szCs w:val="20"/>
+                <w:lang w:val="es-MX"/>
+              </w:rPr>
+              <w:t>Desarrollo de los campos de aprobado o denegado para los registros</w:t>
+            </w:r>
+          </w:p>
+        </w:tc>
+        <w:tc>
+          <w:tcPr>
+            <w:tcW w:w="1106" w:type="dxa"/>
+            <w:shd w:val="clear" w:color="auto" w:fill="F2F2F2" w:themeFill="background1" w:themeFillShade="F2"/>
+          </w:tcPr>
+          <w:p>
+            <w:pPr>
+              <w:rPr>
+                <w:lang w:val="es-MX"/>
+              </w:rPr>
+            </w:pPr>
+            <w:r>
+              <w:rPr>
+                <w:lang w:val="es-MX"/>
+              </w:rPr>
+              <w:t>2 HP</w:t>
+            </w:r>
+          </w:p>
+        </w:tc>
+        <w:tc>
+          <w:tcPr>
+            <w:tcW w:w="1409" w:type="dxa"/>
+            <w:shd w:val="clear" w:color="auto" w:fill="F2F2F2" w:themeFill="background1" w:themeFillShade="F2"/>
+          </w:tcPr>
+          <w:p>
+            <w:pPr>
+              <w:rPr>
+                <w:lang w:val="es-MX"/>
+              </w:rPr>
+            </w:pPr>
+            <w:r>
+              <w:rPr>
+                <w:lang w:val="es-MX"/>
+              </w:rPr>
+              <w:t>Eric</w:t>
+            </w:r>
+          </w:p>
+        </w:tc>
+        <w:tc>
+          <w:tcPr>
+            <w:tcW w:w="1017" w:type="dxa"/>
+            <w:shd w:val="clear" w:color="auto" w:fill="F2F2F2" w:themeFill="background1" w:themeFillShade="F2"/>
+          </w:tcPr>
+          <w:p>
+            <w:pPr>
+              <w:rPr>
+                <w:lang w:val="es-MX"/>
+              </w:rPr>
+            </w:pPr>
+            <w:r>
+              <w:rPr>
+                <w:lang w:val="es-MX"/>
+              </w:rPr>
+              <w:t>Por iniciar</w:t>
+            </w:r>
+          </w:p>
+        </w:tc>
+        <w:tc>
+          <w:tcPr>
+            <w:tcW w:w="1329" w:type="dxa"/>
+            <w:shd w:val="clear" w:color="auto" w:fill="F2F2F2" w:themeFill="background1" w:themeFillShade="F2"/>
+          </w:tcPr>
+          <w:p>
+            <w:pPr>
+              <w:rPr>
+                <w:lang w:val="es-MX"/>
+              </w:rPr>
+            </w:pPr>
+            <w:r>
+              <w:rPr>
+                <w:lang w:val="es-MX"/>
+              </w:rPr>
+              <w:t>5</w:t>
+            </w:r>
+          </w:p>
+        </w:tc>
+        <w:tc>
+          <w:tcPr>
+            <w:tcW w:w="874" w:type="dxa"/>
+            <w:shd w:val="clear" w:color="auto" w:fill="F2F2F2" w:themeFill="background1" w:themeFillShade="F2"/>
+          </w:tcPr>
+          <w:p>
+            <w:pPr>
+              <w:rPr>
+                <w:lang w:val="es-MX"/>
+              </w:rPr>
+            </w:pPr>
+          </w:p>
+        </w:tc>
+        <w:tc>
+          <w:tcPr>
+            <w:tcW w:w="706" w:type="dxa"/>
+            <w:shd w:val="clear" w:color="auto" w:fill="F2F2F2" w:themeFill="background1" w:themeFillShade="F2"/>
+          </w:tcPr>
+          <w:p>
+            <w:pPr>
+              <w:rPr>
+                <w:lang w:val="es-MX"/>
+              </w:rPr>
+            </w:pPr>
+          </w:p>
+        </w:tc>
+        <w:tc>
+          <w:tcPr>
+            <w:tcW w:w="790" w:type="dxa"/>
+            <w:shd w:val="clear" w:color="auto" w:fill="F2F2F2" w:themeFill="background1" w:themeFillShade="F2"/>
+          </w:tcPr>
+          <w:p>
+            <w:pPr>
+              <w:rPr>
+                <w:lang w:val="es-MX"/>
+              </w:rPr>
+            </w:pPr>
+          </w:p>
+        </w:tc>
+        <w:tc>
+          <w:tcPr>
+            <w:tcW w:w="790" w:type="dxa"/>
+            <w:shd w:val="clear" w:color="auto" w:fill="F2F2F2" w:themeFill="background1" w:themeFillShade="F2"/>
+          </w:tcPr>
+          <w:p>
+            <w:pPr>
+              <w:rPr>
+                <w:lang w:val="es-MX"/>
+              </w:rPr>
+            </w:pPr>
+          </w:p>
+        </w:tc>
+        <w:tc>
+          <w:tcPr>
+            <w:tcW w:w="831" w:type="dxa"/>
+            <w:shd w:val="clear" w:color="auto" w:fill="F2F2F2" w:themeFill="background1" w:themeFillShade="F2"/>
+          </w:tcPr>
+          <w:p>
+            <w:pPr>
+              <w:rPr>
+                <w:lang w:val="es-MX"/>
+              </w:rPr>
+            </w:pPr>
+          </w:p>
+        </w:tc>
+        <w:tc>
+          <w:tcPr>
+            <w:tcW w:w="1753" w:type="dxa"/>
+            <w:shd w:val="clear" w:color="auto" w:fill="F2F2F2" w:themeFill="background1" w:themeFillShade="F2"/>
+          </w:tcPr>
+          <w:p>
+            <w:pPr>
+              <w:rPr>
+                <w:lang w:val="es-MX"/>
+              </w:rPr>
+            </w:pPr>
+          </w:p>
+        </w:tc>
+      </w:tr>
+      <w:tr>
+        <w:tc>
+          <w:tcPr>
+            <w:tcW w:w="2573" w:type="dxa"/>
+            <w:shd w:val="clear" w:color="auto" w:fill="FFFFFF" w:themeFill="background1"/>
+          </w:tcPr>
+          <w:p>
+            <w:pPr>
+              <w:rPr>
+                <w:b/>
+                <w:bCs/>
+                <w:sz w:val="24"/>
+                <w:szCs w:val="24"/>
+                <w:lang w:val="es-MX"/>
+              </w:rPr>
+            </w:pPr>
+            <w:r>
+              <w:rPr>
+                <w:sz w:val="20"/>
+                <w:szCs w:val="20"/>
+                <w:lang w:val="es-MX"/>
+              </w:rPr>
               <w:t>Desarrollo de escritura de registros</w:t>
             </w:r>
           </w:p>
@@ -5632,7 +7159,13 @@
               <w:rPr>
                 <w:lang w:val="es-MX"/>
               </w:rPr>
-              <w:t>30</w:t>
+              <w:t>2</w:t>
+            </w:r>
+            <w:r>
+              <w:rPr>
+                <w:lang w:val="es-MX"/>
+              </w:rPr>
+              <w:t>5</w:t>
             </w:r>
           </w:p>
         </w:tc>
@@ -5736,6 +7269,39 @@
         </w:rPr>
         <w:br w:type="page"/>
       </w:r>
+    </w:p>
+    <w:p>
+      <w:pPr>
+        <w:rPr>
+          <w:b/>
+          <w:bCs/>
+          <w:sz w:val="32"/>
+          <w:szCs w:val="32"/>
+          <w:lang w:val="es-MX"/>
+        </w:rPr>
+      </w:pPr>
+    </w:p>
+    <w:p>
+      <w:pPr>
+        <w:rPr>
+          <w:b/>
+          <w:bCs/>
+          <w:sz w:val="32"/>
+          <w:szCs w:val="32"/>
+          <w:lang w:val="es-MX"/>
+        </w:rPr>
+      </w:pPr>
+    </w:p>
+    <w:p>
+      <w:pPr>
+        <w:rPr>
+          <w:b/>
+          <w:bCs/>
+          <w:sz w:val="32"/>
+          <w:szCs w:val="32"/>
+          <w:lang w:val="es-MX"/>
+        </w:rPr>
+      </w:pPr>
     </w:p>
     <w:p>
       <w:pPr>
@@ -5791,7 +7357,15 @@
                 <w:bCs/>
                 <w:lang w:val="es-MX"/>
               </w:rPr>
-              <w:t>Sprint 3</w:t>
+              <w:t xml:space="preserve">Sprint </w:t>
+            </w:r>
+            <w:r>
+              <w:rPr>
+                <w:b/>
+                <w:bCs/>
+                <w:lang w:val="es-MX"/>
+              </w:rPr>
+              <w:t>4</w:t>
             </w:r>
           </w:p>
         </w:tc>
@@ -7606,8 +9180,15 @@
                 <w:bCs/>
                 <w:lang w:val="es-MX"/>
               </w:rPr>
-              <w:lastRenderedPageBreak/>
-              <w:t>Sprint 4</w:t>
+              <w:t xml:space="preserve">Sprint </w:t>
+            </w:r>
+            <w:r>
+              <w:rPr>
+                <w:b/>
+                <w:bCs/>
+                <w:lang w:val="es-MX"/>
+              </w:rPr>
+              <w:t>5</w:t>
             </w:r>
           </w:p>
         </w:tc>
@@ -9539,25 +11120,12 @@
       </w:r>
     </w:p>
     <w:p>
-      <w:pPr>
-        <w:rPr>
-          <w:lang w:val="es-MX"/>
-        </w:rPr>
-      </w:pPr>
       <w:r>
-        <w:rPr>
-          <w:lang w:val="es-MX"/>
-        </w:rPr>
         <w:lastRenderedPageBreak/>
         <w:t>Sprint 2 – Story points</w:t>
       </w:r>
     </w:p>
     <w:p>
-      <w:pPr>
-        <w:rPr>
-          <w:lang w:val="es-MX"/>
-        </w:rPr>
-      </w:pPr>
       <w:r>
         <w:rPr>
           <w:noProof/>
@@ -9620,95 +11188,22 @@
         </w:drawing>
       </w:r>
     </w:p>
+    <w:p/>
+    <w:p/>
+    <w:p/>
+    <w:p/>
+    <w:p/>
+    <w:p/>
+    <w:p/>
+    <w:p/>
+    <w:p/>
     <w:p>
-      <w:pPr>
-        <w:rPr>
-          <w:lang w:val="es-MX"/>
-        </w:rPr>
-      </w:pPr>
-    </w:p>
-    <w:p>
-      <w:pPr>
-        <w:rPr>
-          <w:lang w:val="es-MX"/>
-        </w:rPr>
-      </w:pPr>
-    </w:p>
-    <w:p>
-      <w:pPr>
-        <w:rPr>
-          <w:lang w:val="es-MX"/>
-        </w:rPr>
-      </w:pPr>
-    </w:p>
-    <w:p>
-      <w:pPr>
-        <w:rPr>
-          <w:lang w:val="es-MX"/>
-        </w:rPr>
-      </w:pPr>
-    </w:p>
-    <w:p>
-      <w:pPr>
-        <w:rPr>
-          <w:lang w:val="es-MX"/>
-        </w:rPr>
-      </w:pPr>
-    </w:p>
-    <w:p>
-      <w:pPr>
-        <w:rPr>
-          <w:lang w:val="es-MX"/>
-        </w:rPr>
-      </w:pPr>
-    </w:p>
-    <w:p>
-      <w:pPr>
-        <w:rPr>
-          <w:lang w:val="es-MX"/>
-        </w:rPr>
-      </w:pPr>
-    </w:p>
-    <w:p>
-      <w:pPr>
-        <w:rPr>
-          <w:lang w:val="es-MX"/>
-        </w:rPr>
-      </w:pPr>
-    </w:p>
-    <w:p>
-      <w:pPr>
-        <w:rPr>
-          <w:lang w:val="es-MX"/>
-        </w:rPr>
-      </w:pPr>
-    </w:p>
-    <w:p>
-      <w:pPr>
-        <w:rPr>
-          <w:lang w:val="es-MX"/>
-        </w:rPr>
-      </w:pPr>
       <w:r>
-        <w:rPr>
-          <w:lang w:val="es-MX"/>
-        </w:rPr>
         <w:t>Sprint 2 – Issue Count</w:t>
       </w:r>
     </w:p>
+    <w:p/>
     <w:p>
-      <w:pPr>
-        <w:rPr>
-          <w:lang w:val="es-MX"/>
-        </w:rPr>
-      </w:pPr>
-    </w:p>
-    <w:p>
-      <w:pPr>
-        <w:rPr>
-          <w:lang w:val="es-MX"/>
-        </w:rPr>
-      </w:pPr>
       <w:r>
         <w:rPr>
           <w:noProof/>
@@ -9771,62 +11266,14 @@
         </w:drawing>
       </w:r>
     </w:p>
-    <w:p>
-      <w:pPr>
-        <w:rPr>
-          <w:lang w:val="es-MX"/>
-        </w:rPr>
-      </w:pPr>
-    </w:p>
-    <w:p>
-      <w:pPr>
-        <w:rPr>
-          <w:lang w:val="es-MX"/>
-        </w:rPr>
-      </w:pPr>
-    </w:p>
-    <w:p>
-      <w:pPr>
-        <w:rPr>
-          <w:lang w:val="es-MX"/>
-        </w:rPr>
-      </w:pPr>
-    </w:p>
-    <w:p>
-      <w:pPr>
-        <w:rPr>
-          <w:lang w:val="es-MX"/>
-        </w:rPr>
-      </w:pPr>
-    </w:p>
-    <w:p>
-      <w:pPr>
-        <w:rPr>
-          <w:lang w:val="es-MX"/>
-        </w:rPr>
-      </w:pPr>
-    </w:p>
-    <w:p>
-      <w:pPr>
-        <w:rPr>
-          <w:lang w:val="es-MX"/>
-        </w:rPr>
-      </w:pPr>
-    </w:p>
-    <w:p>
-      <w:pPr>
-        <w:rPr>
-          <w:lang w:val="es-MX"/>
-        </w:rPr>
-      </w:pPr>
-    </w:p>
-    <w:p>
-      <w:pPr>
-        <w:rPr>
-          <w:lang w:val="es-MX"/>
-        </w:rPr>
-      </w:pPr>
-    </w:p>
+    <w:p/>
+    <w:p/>
+    <w:p/>
+    <w:p/>
+    <w:p/>
+    <w:p/>
+    <w:p/>
+    <w:p/>
     <w:p>
       <w:pPr>
         <w:jc w:val="both"/>
@@ -9864,36 +11311,17 @@
     <w:p>
       <w:pPr>
         <w:pStyle w:val="Heading1"/>
-        <w:rPr>
-          <w:lang w:val="es-MX"/>
-        </w:rPr>
       </w:pPr>
       <w:r>
-        <w:rPr>
-          <w:lang w:val="es-MX"/>
-        </w:rPr>
         <w:t>Sprint burndown chart</w:t>
       </w:r>
     </w:p>
     <w:p>
-      <w:pPr>
-        <w:rPr>
-          <w:lang w:val="es-MX"/>
-        </w:rPr>
-      </w:pPr>
       <w:r>
-        <w:rPr>
-          <w:lang w:val="es-MX"/>
-        </w:rPr>
         <w:t>Sprint 1 -Story points</w:t>
       </w:r>
     </w:p>
     <w:p>
-      <w:pPr>
-        <w:rPr>
-          <w:lang w:val="es-MX"/>
-        </w:rPr>
-      </w:pPr>
       <w:r>
         <w:rPr>
           <w:noProof/>
@@ -9956,69 +11384,15 @@
         </w:drawing>
       </w:r>
     </w:p>
-    <w:p>
-      <w:pPr>
-        <w:rPr>
-          <w:lang w:val="es-MX"/>
-        </w:rPr>
-      </w:pPr>
-    </w:p>
-    <w:p>
-      <w:pPr>
-        <w:rPr>
-          <w:lang w:val="es-MX"/>
-        </w:rPr>
-      </w:pPr>
-    </w:p>
-    <w:p>
-      <w:pPr>
-        <w:rPr>
-          <w:lang w:val="es-MX"/>
-        </w:rPr>
-      </w:pPr>
-    </w:p>
-    <w:p>
-      <w:pPr>
-        <w:rPr>
-          <w:lang w:val="es-MX"/>
-        </w:rPr>
-      </w:pPr>
-    </w:p>
-    <w:p>
-      <w:pPr>
-        <w:rPr>
-          <w:lang w:val="es-MX"/>
-        </w:rPr>
-      </w:pPr>
-    </w:p>
-    <w:p>
-      <w:pPr>
-        <w:rPr>
-          <w:lang w:val="es-MX"/>
-        </w:rPr>
-      </w:pPr>
-    </w:p>
-    <w:p>
-      <w:pPr>
-        <w:rPr>
-          <w:lang w:val="es-MX"/>
-        </w:rPr>
-      </w:pPr>
-    </w:p>
-    <w:p>
-      <w:pPr>
-        <w:rPr>
-          <w:lang w:val="es-MX"/>
-        </w:rPr>
-      </w:pPr>
-    </w:p>
-    <w:p>
-      <w:pPr>
-        <w:rPr>
-          <w:lang w:val="es-MX"/>
-        </w:rPr>
-      </w:pPr>
-    </w:p>
+    <w:p/>
+    <w:p/>
+    <w:p/>
+    <w:p/>
+    <w:p/>
+    <w:p/>
+    <w:p/>
+    <w:p/>
+    <w:p/>
     <w:p>
       <w:pPr>
         <w:rPr>
@@ -10115,24 +11489,11 @@
       </w:pPr>
     </w:p>
     <w:p>
-      <w:pPr>
-        <w:rPr>
-          <w:lang w:val="es-MX"/>
-        </w:rPr>
-      </w:pPr>
       <w:r>
-        <w:rPr>
-          <w:lang w:val="es-MX"/>
-        </w:rPr>
         <w:t>Sprint 2 – Story points</w:t>
       </w:r>
     </w:p>
     <w:p>
-      <w:pPr>
-        <w:rPr>
-          <w:lang w:val="es-MX"/>
-        </w:rPr>
-      </w:pPr>
       <w:r>
         <w:rPr>
           <w:noProof/>
@@ -10195,95 +11556,22 @@
         </w:drawing>
       </w:r>
     </w:p>
+    <w:p/>
+    <w:p/>
+    <w:p/>
+    <w:p/>
+    <w:p/>
+    <w:p/>
+    <w:p/>
+    <w:p/>
+    <w:p/>
     <w:p>
-      <w:pPr>
-        <w:rPr>
-          <w:lang w:val="es-MX"/>
-        </w:rPr>
-      </w:pPr>
-    </w:p>
-    <w:p>
-      <w:pPr>
-        <w:rPr>
-          <w:lang w:val="es-MX"/>
-        </w:rPr>
-      </w:pPr>
-    </w:p>
-    <w:p>
-      <w:pPr>
-        <w:rPr>
-          <w:lang w:val="es-MX"/>
-        </w:rPr>
-      </w:pPr>
-    </w:p>
-    <w:p>
-      <w:pPr>
-        <w:rPr>
-          <w:lang w:val="es-MX"/>
-        </w:rPr>
-      </w:pPr>
-    </w:p>
-    <w:p>
-      <w:pPr>
-        <w:rPr>
-          <w:lang w:val="es-MX"/>
-        </w:rPr>
-      </w:pPr>
-    </w:p>
-    <w:p>
-      <w:pPr>
-        <w:rPr>
-          <w:lang w:val="es-MX"/>
-        </w:rPr>
-      </w:pPr>
-    </w:p>
-    <w:p>
-      <w:pPr>
-        <w:rPr>
-          <w:lang w:val="es-MX"/>
-        </w:rPr>
-      </w:pPr>
-    </w:p>
-    <w:p>
-      <w:pPr>
-        <w:rPr>
-          <w:lang w:val="es-MX"/>
-        </w:rPr>
-      </w:pPr>
-    </w:p>
-    <w:p>
-      <w:pPr>
-        <w:rPr>
-          <w:lang w:val="es-MX"/>
-        </w:rPr>
-      </w:pPr>
-    </w:p>
-    <w:p>
-      <w:pPr>
-        <w:rPr>
-          <w:lang w:val="es-MX"/>
-        </w:rPr>
-      </w:pPr>
       <w:r>
-        <w:rPr>
-          <w:lang w:val="es-MX"/>
-        </w:rPr>
         <w:t>Sprint 2 – issue count</w:t>
       </w:r>
     </w:p>
+    <w:p/>
     <w:p>
-      <w:pPr>
-        <w:rPr>
-          <w:lang w:val="es-MX"/>
-        </w:rPr>
-      </w:pPr>
-    </w:p>
-    <w:p>
-      <w:pPr>
-        <w:rPr>
-          <w:lang w:val="es-MX"/>
-        </w:rPr>
-      </w:pPr>
       <w:r>
         <w:rPr>
           <w:noProof/>
@@ -10346,69 +11634,15 @@
         </w:drawing>
       </w:r>
     </w:p>
-    <w:p>
-      <w:pPr>
-        <w:rPr>
-          <w:lang w:val="es-MX"/>
-        </w:rPr>
-      </w:pPr>
-    </w:p>
-    <w:p>
-      <w:pPr>
-        <w:rPr>
-          <w:lang w:val="es-MX"/>
-        </w:rPr>
-      </w:pPr>
-    </w:p>
-    <w:p>
-      <w:pPr>
-        <w:rPr>
-          <w:lang w:val="es-MX"/>
-        </w:rPr>
-      </w:pPr>
-    </w:p>
-    <w:p>
-      <w:pPr>
-        <w:rPr>
-          <w:lang w:val="es-MX"/>
-        </w:rPr>
-      </w:pPr>
-    </w:p>
-    <w:p>
-      <w:pPr>
-        <w:rPr>
-          <w:lang w:val="es-MX"/>
-        </w:rPr>
-      </w:pPr>
-    </w:p>
-    <w:p>
-      <w:pPr>
-        <w:rPr>
-          <w:lang w:val="es-MX"/>
-        </w:rPr>
-      </w:pPr>
-    </w:p>
-    <w:p>
-      <w:pPr>
-        <w:rPr>
-          <w:lang w:val="es-MX"/>
-        </w:rPr>
-      </w:pPr>
-    </w:p>
-    <w:p>
-      <w:pPr>
-        <w:rPr>
-          <w:lang w:val="es-MX"/>
-        </w:rPr>
-      </w:pPr>
-    </w:p>
-    <w:p>
-      <w:pPr>
-        <w:rPr>
-          <w:lang w:val="es-MX"/>
-        </w:rPr>
-      </w:pPr>
-    </w:p>
+    <w:p/>
+    <w:p/>
+    <w:p/>
+    <w:p/>
+    <w:p/>
+    <w:p/>
+    <w:p/>
+    <w:p/>
+    <w:p/>
     <w:p>
       <w:pPr>
         <w:jc w:val="both"/>
@@ -10601,55 +11835,23 @@
     <w:p>
       <w:pPr>
         <w:pStyle w:val="Heading1"/>
-        <w:rPr>
-          <w:lang w:val="es-MX"/>
-        </w:rPr>
       </w:pPr>
       <w:r>
-        <w:rPr>
-          <w:lang w:val="es-MX"/>
-        </w:rPr>
-        <w:t xml:space="preserve">GitHub </w:t>
+        <w:t>GitHub link</w:t>
       </w:r>
-      <w:proofErr w:type="gramStart"/>
-      <w:r>
-        <w:rPr>
-          <w:lang w:val="es-MX"/>
-        </w:rPr>
-        <w:t>link</w:t>
-      </w:r>
-      <w:proofErr w:type="gramEnd"/>
     </w:p>
+    <w:p/>
     <w:p>
-      <w:pPr>
-        <w:rPr>
-          <w:lang w:val="es-MX"/>
-        </w:rPr>
-      </w:pPr>
-    </w:p>
-    <w:p>
-      <w:pPr>
-        <w:rPr>
-          <w:lang w:val="es-MX"/>
-        </w:rPr>
-      </w:pPr>
       <w:hyperlink r:id="rId16" w:history="1">
         <w:r>
           <w:rPr>
             <w:rStyle w:val="Hyperlink"/>
-            <w:lang w:val="es-MX"/>
           </w:rPr>
           <w:t>https://github.com/ericmtzr/ldsw_proyecto_ii</w:t>
         </w:r>
       </w:hyperlink>
     </w:p>
-    <w:p>
-      <w:pPr>
-        <w:rPr>
-          <w:lang w:val="es-MX"/>
-        </w:rPr>
-      </w:pPr>
-    </w:p>
+    <w:p/>
     <w:sectPr>
       <w:pgSz w:w="12240" w:h="15840"/>
       <w:pgMar w:top="1440" w:right="1440" w:bottom="1440" w:left="1440" w:header="720" w:footer="720" w:gutter="0"/>

</xml_diff>